<commit_message>
nueva version de informe
</commit_message>
<xml_diff>
--- a/Template Informe.docx
+++ b/Template Informe.docx
@@ -370,7 +370,7 @@
         <w:tblStyle w:val="TableNormal"/>
         <w:tblW w:w="9938" w:type="dxa"/>
         <w:jc w:val="left"/>
-        <w:tblInd w:w="107" w:type="dxa"/>
+        <w:tblInd w:w="98" w:type="dxa"/>
         <w:tblBorders>
           <w:top w:val="single" w:sz="8" w:space="0" w:color="000001"/>
           <w:left w:val="single" w:sz="8" w:space="0" w:color="000001"/>
@@ -381,11 +381,11 @@
         </w:tblBorders>
         <w:tblCellMar>
           <w:top w:w="0" w:type="dxa"/>
-          <w:left w:w="87" w:type="dxa"/>
+          <w:left w:w="77" w:type="dxa"/>
           <w:bottom w:w="0" w:type="dxa"/>
           <w:right w:w="108" w:type="dxa"/>
         </w:tblCellMar>
-        <w:tblLook w:val="01e0" w:noVBand="0" w:noHBand="0" w:lastColumn="1" w:firstColumn="1" w:lastRow="1" w:firstRow="1"/>
+        <w:tblLook w:noVBand="0" w:val="01e0" w:noHBand="0" w:lastColumn="1" w:firstColumn="1" w:lastRow="1" w:firstRow="1"/>
       </w:tblPr>
       <w:tblGrid>
         <w:gridCol w:w="4969"/>
@@ -406,10 +406,7 @@
               <w:insideH w:val="single" w:sz="8" w:space="0" w:color="000001"/>
               <w:insideV w:val="single" w:sz="8" w:space="0" w:color="000001"/>
             </w:tcBorders>
-            <w:shd w:color="auto" w:fill="auto" w:val="clear"/>
-            <w:tcMar>
-              <w:left w:w="87" w:type="dxa"/>
-            </w:tcMar>
+            <w:shd w:fill="auto" w:val="clear"/>
           </w:tcPr>
           <w:p>
             <w:pPr>
@@ -438,10 +435,7 @@
               <w:insideH w:val="single" w:sz="8" w:space="0" w:color="000001"/>
               <w:insideV w:val="single" w:sz="8" w:space="0" w:color="000001"/>
             </w:tcBorders>
-            <w:shd w:color="auto" w:fill="auto" w:val="clear"/>
-            <w:tcMar>
-              <w:left w:w="87" w:type="dxa"/>
-            </w:tcMar>
+            <w:shd w:fill="auto" w:val="clear"/>
           </w:tcPr>
           <w:p>
             <w:pPr>
@@ -474,10 +468,7 @@
               <w:insideH w:val="single" w:sz="8" w:space="0" w:color="000001"/>
               <w:insideV w:val="single" w:sz="8" w:space="0" w:color="000001"/>
             </w:tcBorders>
-            <w:shd w:color="auto" w:fill="auto" w:val="clear"/>
-            <w:tcMar>
-              <w:left w:w="87" w:type="dxa"/>
-            </w:tcMar>
+            <w:shd w:fill="auto" w:val="clear"/>
           </w:tcPr>
           <w:p>
             <w:pPr>
@@ -506,10 +497,7 @@
               <w:insideH w:val="single" w:sz="8" w:space="0" w:color="000001"/>
               <w:insideV w:val="single" w:sz="8" w:space="0" w:color="000001"/>
             </w:tcBorders>
-            <w:shd w:color="auto" w:fill="auto" w:val="clear"/>
-            <w:tcMar>
-              <w:left w:w="87" w:type="dxa"/>
-            </w:tcMar>
+            <w:shd w:fill="auto" w:val="clear"/>
           </w:tcPr>
           <w:p>
             <w:pPr>
@@ -542,10 +530,7 @@
               <w:insideH w:val="single" w:sz="8" w:space="0" w:color="000001"/>
               <w:insideV w:val="single" w:sz="8" w:space="0" w:color="000001"/>
             </w:tcBorders>
-            <w:shd w:color="auto" w:fill="auto" w:val="clear"/>
-            <w:tcMar>
-              <w:left w:w="87" w:type="dxa"/>
-            </w:tcMar>
+            <w:shd w:fill="auto" w:val="clear"/>
           </w:tcPr>
           <w:p>
             <w:pPr>
@@ -574,10 +559,7 @@
               <w:insideH w:val="single" w:sz="8" w:space="0" w:color="000001"/>
               <w:insideV w:val="single" w:sz="8" w:space="0" w:color="000001"/>
             </w:tcBorders>
-            <w:shd w:color="auto" w:fill="auto" w:val="clear"/>
-            <w:tcMar>
-              <w:left w:w="87" w:type="dxa"/>
-            </w:tcMar>
+            <w:shd w:fill="auto" w:val="clear"/>
           </w:tcPr>
           <w:p>
             <w:pPr>
@@ -610,10 +592,7 @@
               <w:insideH w:val="single" w:sz="8" w:space="0" w:color="000001"/>
               <w:insideV w:val="single" w:sz="8" w:space="0" w:color="000001"/>
             </w:tcBorders>
-            <w:shd w:color="auto" w:fill="auto" w:val="clear"/>
-            <w:tcMar>
-              <w:left w:w="87" w:type="dxa"/>
-            </w:tcMar>
+            <w:shd w:fill="auto" w:val="clear"/>
           </w:tcPr>
           <w:p>
             <w:pPr>
@@ -642,10 +621,7 @@
               <w:insideH w:val="single" w:sz="8" w:space="0" w:color="000001"/>
               <w:insideV w:val="single" w:sz="8" w:space="0" w:color="000001"/>
             </w:tcBorders>
-            <w:shd w:color="auto" w:fill="auto" w:val="clear"/>
-            <w:tcMar>
-              <w:left w:w="87" w:type="dxa"/>
-            </w:tcMar>
+            <w:shd w:fill="auto" w:val="clear"/>
           </w:tcPr>
           <w:p>
             <w:pPr>
@@ -778,7 +754,7 @@
     </w:p>
     <w:p>
       <w:pPr>
-        <w:pStyle w:val="Encabezado1"/>
+        <w:pStyle w:val="Ttulo1"/>
         <w:ind w:left="138" w:hanging="0"/>
         <w:rPr/>
       </w:pPr>
@@ -791,7 +767,7 @@
     </w:p>
     <w:p>
       <w:pPr>
-        <w:pStyle w:val="Encabezado1"/>
+        <w:pStyle w:val="Ttulo1"/>
         <w:ind w:left="138" w:hanging="0"/>
         <w:jc w:val="both"/>
         <w:rPr>
@@ -808,23 +784,12 @@
           <w:szCs w:val="20"/>
           <w:lang w:val="es-AR"/>
         </w:rPr>
-        <w:t>1. Introducción ………………………………………………………………………………………………….</w:t>
-      </w:r>
-      <w:r>
-        <w:rPr>
-          <w:b/>
-          <w:bCs/>
-          <w:i/>
-          <w:sz w:val="20"/>
-          <w:szCs w:val="20"/>
-          <w:lang w:val="es-AR"/>
-        </w:rPr>
-        <w:t>3</w:t>
-      </w:r>
-    </w:p>
-    <w:p>
-      <w:pPr>
-        <w:pStyle w:val="Encabezado1"/>
+        <w:t>1. Introducción ………………………………………………………………………………………………….3</w:t>
+      </w:r>
+    </w:p>
+    <w:p>
+      <w:pPr>
+        <w:pStyle w:val="Ttulo1"/>
         <w:ind w:left="138" w:hanging="0"/>
         <w:jc w:val="both"/>
         <w:rPr>
@@ -851,23 +816,12 @@
           <w:szCs w:val="20"/>
           <w:lang w:val="es-AR"/>
         </w:rPr>
-        <w:t>…………………………………………………………………………………...</w:t>
-      </w:r>
-      <w:r>
-        <w:rPr>
-          <w:b/>
-          <w:bCs/>
-          <w:i/>
-          <w:sz w:val="20"/>
-          <w:szCs w:val="20"/>
-          <w:lang w:val="es-AR"/>
-        </w:rPr>
-        <w:t>4</w:t>
-      </w:r>
-    </w:p>
-    <w:p>
-      <w:pPr>
-        <w:pStyle w:val="Encabezado1"/>
+        <w:t>…………………………………………………………………………………...4</w:t>
+      </w:r>
+    </w:p>
+    <w:p>
+      <w:pPr>
+        <w:pStyle w:val="Ttulo1"/>
         <w:ind w:left="138" w:hanging="0"/>
         <w:jc w:val="both"/>
         <w:rPr>
@@ -909,7 +863,7 @@
     </w:p>
     <w:p>
       <w:pPr>
-        <w:pStyle w:val="Encabezado1"/>
+        <w:pStyle w:val="Ttulo1"/>
         <w:ind w:left="138" w:hanging="0"/>
         <w:jc w:val="both"/>
         <w:rPr>
@@ -951,7 +905,7 @@
     </w:p>
     <w:p>
       <w:pPr>
-        <w:pStyle w:val="Encabezado1"/>
+        <w:pStyle w:val="Ttulo1"/>
         <w:ind w:left="138" w:hanging="0"/>
         <w:jc w:val="both"/>
         <w:rPr>
@@ -993,7 +947,7 @@
     </w:p>
     <w:p>
       <w:pPr>
-        <w:pStyle w:val="Encabezado1"/>
+        <w:pStyle w:val="Ttulo1"/>
         <w:ind w:left="138" w:hanging="0"/>
         <w:jc w:val="both"/>
         <w:rPr>
@@ -1035,7 +989,7 @@
     </w:p>
     <w:p>
       <w:pPr>
-        <w:pStyle w:val="Encabezado1"/>
+        <w:pStyle w:val="Ttulo1"/>
         <w:ind w:left="138" w:hanging="0"/>
         <w:jc w:val="both"/>
         <w:rPr>
@@ -1077,7 +1031,7 @@
     </w:p>
     <w:p>
       <w:pPr>
-        <w:pStyle w:val="Encabezado1"/>
+        <w:pStyle w:val="Ttulo1"/>
         <w:ind w:left="138" w:hanging="0"/>
         <w:jc w:val="both"/>
         <w:rPr>
@@ -1119,7 +1073,7 @@
     </w:p>
     <w:p>
       <w:pPr>
-        <w:pStyle w:val="Encabezado1"/>
+        <w:pStyle w:val="Ttulo1"/>
         <w:ind w:left="138" w:hanging="0"/>
         <w:jc w:val="both"/>
         <w:rPr>
@@ -1161,7 +1115,7 @@
     </w:p>
     <w:p>
       <w:pPr>
-        <w:pStyle w:val="Encabezado1"/>
+        <w:pStyle w:val="Ttulo1"/>
         <w:ind w:left="138" w:hanging="0"/>
         <w:jc w:val="both"/>
         <w:rPr>
@@ -1203,7 +1157,7 @@
     </w:p>
     <w:p>
       <w:pPr>
-        <w:pStyle w:val="Encabezado1"/>
+        <w:pStyle w:val="Ttulo1"/>
         <w:ind w:left="138" w:hanging="0"/>
         <w:jc w:val="both"/>
         <w:rPr>
@@ -1245,7 +1199,7 @@
     </w:p>
     <w:p>
       <w:pPr>
-        <w:pStyle w:val="Encabezado1"/>
+        <w:pStyle w:val="Ttulo1"/>
         <w:ind w:left="138" w:hanging="0"/>
         <w:jc w:val="both"/>
         <w:rPr>
@@ -1287,7 +1241,7 @@
     </w:p>
     <w:p>
       <w:pPr>
-        <w:pStyle w:val="Encabezado1"/>
+        <w:pStyle w:val="Ttulo1"/>
         <w:ind w:left="138" w:hanging="0"/>
         <w:jc w:val="both"/>
         <w:rPr>
@@ -1329,7 +1283,7 @@
     </w:p>
     <w:p>
       <w:pPr>
-        <w:pStyle w:val="Encabezado1"/>
+        <w:pStyle w:val="Ttulo1"/>
         <w:ind w:left="138" w:hanging="0"/>
         <w:jc w:val="both"/>
         <w:rPr>
@@ -1371,7 +1325,7 @@
     </w:p>
     <w:p>
       <w:pPr>
-        <w:pStyle w:val="Encabezado1"/>
+        <w:pStyle w:val="Ttulo1"/>
         <w:ind w:left="138" w:hanging="0"/>
         <w:jc w:val="both"/>
         <w:rPr>
@@ -1413,7 +1367,7 @@
     </w:p>
     <w:p>
       <w:pPr>
-        <w:pStyle w:val="Encabezado1"/>
+        <w:pStyle w:val="Ttulo1"/>
         <w:ind w:left="138" w:hanging="0"/>
         <w:jc w:val="both"/>
         <w:rPr>
@@ -1455,7 +1409,7 @@
     </w:p>
     <w:p>
       <w:pPr>
-        <w:pStyle w:val="Encabezado1"/>
+        <w:pStyle w:val="Ttulo1"/>
         <w:ind w:left="138" w:hanging="0"/>
         <w:jc w:val="both"/>
         <w:rPr>
@@ -1497,7 +1451,7 @@
     </w:p>
     <w:p>
       <w:pPr>
-        <w:pStyle w:val="Encabezado1"/>
+        <w:pStyle w:val="Ttulo1"/>
         <w:ind w:left="138" w:hanging="0"/>
         <w:jc w:val="both"/>
         <w:rPr>
@@ -1539,7 +1493,7 @@
     </w:p>
     <w:p>
       <w:pPr>
-        <w:pStyle w:val="Encabezado1"/>
+        <w:pStyle w:val="Ttulo1"/>
         <w:ind w:left="138" w:hanging="0"/>
         <w:jc w:val="both"/>
         <w:rPr>
@@ -1581,7 +1535,7 @@
     </w:p>
     <w:p>
       <w:pPr>
-        <w:pStyle w:val="Encabezado1"/>
+        <w:pStyle w:val="Ttulo1"/>
         <w:ind w:left="138" w:hanging="0"/>
         <w:jc w:val="both"/>
         <w:rPr>
@@ -1623,7 +1577,7 @@
     </w:p>
     <w:p>
       <w:pPr>
-        <w:pStyle w:val="Encabezado1"/>
+        <w:pStyle w:val="Ttulo1"/>
         <w:ind w:left="138" w:hanging="0"/>
         <w:jc w:val="both"/>
         <w:rPr>
@@ -1660,22 +1614,12 @@
           <w:sz w:val="20"/>
           <w:szCs w:val="20"/>
         </w:rPr>
-        <w:t>1</w:t>
-      </w:r>
-      <w:r>
-        <w:rPr>
-          <w:b/>
-          <w:bCs/>
-          <w:i/>
-          <w:sz w:val="20"/>
-          <w:szCs w:val="20"/>
-        </w:rPr>
-        <w:t>9</w:t>
-      </w:r>
-    </w:p>
-    <w:p>
-      <w:pPr>
-        <w:pStyle w:val="Encabezado1"/>
+        <w:t>19</w:t>
+      </w:r>
+    </w:p>
+    <w:p>
+      <w:pPr>
+        <w:pStyle w:val="Ttulo1"/>
         <w:ind w:left="138" w:hanging="0"/>
         <w:jc w:val="both"/>
         <w:rPr>
@@ -1717,7 +1661,7 @@
     </w:p>
     <w:p>
       <w:pPr>
-        <w:pStyle w:val="Encabezado1"/>
+        <w:pStyle w:val="Ttulo1"/>
         <w:ind w:left="138" w:hanging="0"/>
         <w:jc w:val="both"/>
         <w:rPr>
@@ -1759,7 +1703,7 @@
     </w:p>
     <w:p>
       <w:pPr>
-        <w:pStyle w:val="Encabezado1"/>
+        <w:pStyle w:val="Ttulo1"/>
         <w:ind w:left="138" w:hanging="0"/>
         <w:jc w:val="both"/>
         <w:rPr>
@@ -1801,7 +1745,7 @@
     </w:p>
     <w:p>
       <w:pPr>
-        <w:pStyle w:val="Encabezado1"/>
+        <w:pStyle w:val="Ttulo1"/>
         <w:ind w:left="138" w:hanging="0"/>
         <w:jc w:val="both"/>
         <w:rPr>
@@ -1843,7 +1787,7 @@
     </w:p>
     <w:p>
       <w:pPr>
-        <w:pStyle w:val="Encabezado1"/>
+        <w:pStyle w:val="Ttulo1"/>
         <w:ind w:left="138" w:hanging="0"/>
         <w:jc w:val="both"/>
         <w:rPr>
@@ -1885,7 +1829,7 @@
     </w:p>
     <w:p>
       <w:pPr>
-        <w:pStyle w:val="Encabezado1"/>
+        <w:pStyle w:val="Ttulo1"/>
         <w:ind w:left="138" w:hanging="0"/>
         <w:jc w:val="both"/>
         <w:rPr>
@@ -1927,7 +1871,7 @@
     </w:p>
     <w:p>
       <w:pPr>
-        <w:pStyle w:val="Encabezado1"/>
+        <w:pStyle w:val="Ttulo1"/>
         <w:ind w:left="138" w:hanging="0"/>
         <w:jc w:val="both"/>
         <w:rPr>
@@ -1969,7 +1913,7 @@
     </w:p>
     <w:p>
       <w:pPr>
-        <w:pStyle w:val="Encabezado1"/>
+        <w:pStyle w:val="Ttulo1"/>
         <w:ind w:left="138" w:hanging="0"/>
         <w:jc w:val="both"/>
         <w:rPr>
@@ -2011,7 +1955,7 @@
     </w:p>
     <w:p>
       <w:pPr>
-        <w:pStyle w:val="Encabezado1"/>
+        <w:pStyle w:val="Ttulo1"/>
         <w:ind w:left="138" w:hanging="0"/>
         <w:jc w:val="both"/>
         <w:rPr>
@@ -2053,7 +1997,7 @@
     </w:p>
     <w:p>
       <w:pPr>
-        <w:pStyle w:val="Encabezado1"/>
+        <w:pStyle w:val="Ttulo1"/>
         <w:ind w:left="138" w:hanging="0"/>
         <w:jc w:val="both"/>
         <w:rPr>
@@ -2095,7 +2039,7 @@
     </w:p>
     <w:p>
       <w:pPr>
-        <w:pStyle w:val="Encabezado1"/>
+        <w:pStyle w:val="Ttulo1"/>
         <w:ind w:left="138" w:hanging="0"/>
         <w:jc w:val="both"/>
         <w:rPr>
@@ -2137,7 +2081,7 @@
     </w:p>
     <w:p>
       <w:pPr>
-        <w:pStyle w:val="Encabezado1"/>
+        <w:pStyle w:val="Ttulo1"/>
         <w:ind w:left="138" w:hanging="0"/>
         <w:jc w:val="both"/>
         <w:rPr>
@@ -2179,7 +2123,7 @@
     </w:p>
     <w:p>
       <w:pPr>
-        <w:pStyle w:val="Encabezado1"/>
+        <w:pStyle w:val="Ttulo1"/>
         <w:ind w:left="138" w:hanging="0"/>
         <w:jc w:val="both"/>
         <w:rPr/>
@@ -2222,7 +2166,7 @@
     </w:p>
     <w:p>
       <w:pPr>
-        <w:pStyle w:val="Encabezado1"/>
+        <w:pStyle w:val="Ttulo1"/>
         <w:numPr>
           <w:ilvl w:val="0"/>
           <w:numId w:val="3"/>
@@ -3174,7 +3118,7 @@
         <w:rPr>
           <w:rFonts w:eastAsia="Times New Roman"/>
           <w:color w:val="000000"/>
-          <w:shd w:fill="FFFFFF" w:val="clear"/>
+          <w:highlight w:val="white"/>
           <w:lang w:val="es-AR" w:eastAsia="es-AR"/>
         </w:rPr>
       </w:pPr>
@@ -3218,7 +3162,7 @@
         <w:rPr>
           <w:rFonts w:eastAsia="Times New Roman"/>
           <w:color w:val="000000"/>
-          <w:shd w:fill="FFFFFF" w:val="clear"/>
+          <w:highlight w:val="white"/>
           <w:lang w:val="es-AR" w:eastAsia="es-AR"/>
         </w:rPr>
       </w:pPr>
@@ -3237,7 +3181,7 @@
         <w:rPr>
           <w:rFonts w:eastAsia="Times New Roman"/>
           <w:color w:val="000000"/>
-          <w:shd w:fill="FFFFFF" w:val="clear"/>
+          <w:highlight w:val="white"/>
           <w:lang w:val="es-AR" w:eastAsia="es-AR"/>
         </w:rPr>
       </w:pPr>
@@ -3256,7 +3200,7 @@
         <w:rPr>
           <w:rFonts w:eastAsia="Times New Roman"/>
           <w:color w:val="000000"/>
-          <w:shd w:fill="FFFFFF" w:val="clear"/>
+          <w:highlight w:val="white"/>
           <w:lang w:val="es-AR" w:eastAsia="es-AR"/>
         </w:rPr>
       </w:pPr>
@@ -3788,7 +3732,7 @@
           <w:b/>
           <w:bCs/>
           <w:color w:val="000000"/>
-          <w:shd w:fill="FFFFFF" w:val="clear"/>
+          <w:highlight w:val="white"/>
           <w:lang w:val="es-AR" w:eastAsia="es-AR"/>
         </w:rPr>
       </w:pPr>
@@ -3813,7 +3757,7 @@
           <w:b/>
           <w:bCs/>
           <w:color w:val="000000"/>
-          <w:shd w:fill="FFFFFF" w:val="clear"/>
+          <w:highlight w:val="white"/>
           <w:lang w:val="es-AR" w:eastAsia="es-AR"/>
         </w:rPr>
       </w:pPr>
@@ -3893,7 +3837,7 @@
     </w:p>
     <w:p>
       <w:pPr>
-        <w:pStyle w:val="Encabezado1"/>
+        <w:pStyle w:val="Ttulo1"/>
         <w:numPr>
           <w:ilvl w:val="0"/>
           <w:numId w:val="3"/>
@@ -3931,7 +3875,7 @@
     <w:p>
       <w:pPr>
         <w:pStyle w:val="Cuerpodetexto"/>
-        <w:spacing w:lineRule="auto" w:line="278"/>
+        <w:spacing w:lineRule="auto" w:line="276"/>
         <w:ind w:left="138" w:hanging="0"/>
         <w:rPr>
           <w:lang w:val="es-AR"/>
@@ -3962,7 +3906,7 @@
     </w:p>
     <w:p>
       <w:pPr>
-        <w:pStyle w:val="Encabezado2"/>
+        <w:pStyle w:val="Ttulo2"/>
         <w:numPr>
           <w:ilvl w:val="1"/>
           <w:numId w:val="3"/>
@@ -4001,7 +3945,7 @@
     <w:p>
       <w:pPr>
         <w:pStyle w:val="Normal"/>
-        <w:spacing w:lineRule="auto" w:line="278"/>
+        <w:spacing w:lineRule="auto" w:line="276"/>
         <w:ind w:left="138" w:hanging="0"/>
         <w:rPr>
           <w:lang w:val="es-AR"/>
@@ -4017,7 +3961,7 @@
     <w:p>
       <w:pPr>
         <w:pStyle w:val="Normal"/>
-        <w:spacing w:lineRule="auto" w:line="278"/>
+        <w:spacing w:lineRule="auto" w:line="276"/>
         <w:ind w:left="138" w:hanging="0"/>
         <w:rPr>
           <w:lang w:val="es-AR"/>
@@ -4032,7 +3976,7 @@
     <w:p>
       <w:pPr>
         <w:pStyle w:val="Normal"/>
-        <w:spacing w:lineRule="auto" w:line="278"/>
+        <w:spacing w:lineRule="auto" w:line="276"/>
         <w:ind w:left="138" w:hanging="0"/>
         <w:rPr>
           <w:lang w:val="es-AR"/>
@@ -4513,7 +4457,7 @@
     </w:p>
     <w:p>
       <w:pPr>
-        <w:pStyle w:val="Encabezado2"/>
+        <w:pStyle w:val="Ttulo2"/>
         <w:numPr>
           <w:ilvl w:val="1"/>
           <w:numId w:val="3"/>
@@ -4559,7 +4503,7 @@
     <w:p>
       <w:pPr>
         <w:pStyle w:val="Normal"/>
-        <w:spacing w:lineRule="auto" w:line="278"/>
+        <w:spacing w:lineRule="auto" w:line="276"/>
         <w:jc w:val="both"/>
         <w:rPr>
           <w:lang w:val="es-AR"/>
@@ -4574,7 +4518,7 @@
     <w:p>
       <w:pPr>
         <w:pStyle w:val="Normal"/>
-        <w:spacing w:lineRule="auto" w:line="278"/>
+        <w:spacing w:lineRule="auto" w:line="276"/>
         <w:rPr>
           <w:lang w:val="es-AR"/>
         </w:rPr>
@@ -4589,7 +4533,7 @@
     <w:p>
       <w:pPr>
         <w:pStyle w:val="Normal"/>
-        <w:spacing w:lineRule="auto" w:line="278"/>
+        <w:spacing w:lineRule="auto" w:line="276"/>
         <w:rPr>
           <w:lang w:val="es-AR"/>
         </w:rPr>
@@ -4648,7 +4592,7 @@
     <w:p>
       <w:pPr>
         <w:pStyle w:val="Normal"/>
-        <w:spacing w:lineRule="auto" w:line="278"/>
+        <w:spacing w:lineRule="auto" w:line="276"/>
         <w:rPr>
           <w:lang w:val="es-AR"/>
         </w:rPr>
@@ -5069,7 +5013,7 @@
           <w:formProt w:val="false"/>
           <w:titlePg/>
           <w:textDirection w:val="lrTb"/>
-          <w:docGrid w:type="default" w:linePitch="299" w:charSpace="4294965247"/>
+          <w:docGrid w:type="default" w:linePitch="299" w:charSpace="0"/>
         </w:sectPr>
         <w:pStyle w:val="Normal"/>
         <w:ind w:right="1134" w:hanging="0"/>
@@ -5102,7 +5046,7 @@
     </w:p>
     <w:p>
       <w:pPr>
-        <w:pStyle w:val="Encabezado2"/>
+        <w:pStyle w:val="Ttulo2"/>
         <w:numPr>
           <w:ilvl w:val="2"/>
           <w:numId w:val="3"/>
@@ -5143,7 +5087,7 @@
           <w:lang w:val="es-AR"/>
         </w:rPr>
         <w:drawing>
-          <wp:anchor behindDoc="0" distT="0" distB="0" distL="0" distR="0" simplePos="0" locked="0" layoutInCell="1" allowOverlap="1" relativeHeight="88">
+          <wp:anchor behindDoc="0" distT="0" distB="0" distL="0" distR="0" simplePos="0" locked="0" layoutInCell="1" allowOverlap="1" relativeHeight="82">
             <wp:simplePos x="0" y="0"/>
             <wp:positionH relativeFrom="column">
               <wp:posOffset>367665</wp:posOffset>
@@ -5265,7 +5209,7 @@
     </w:p>
     <w:p>
       <w:pPr>
-        <w:pStyle w:val="Encabezado2"/>
+        <w:pStyle w:val="Ttulo2"/>
         <w:numPr>
           <w:ilvl w:val="2"/>
           <w:numId w:val="3"/>
@@ -5315,7 +5259,7 @@
       </w:pPr>
       <w:r>
         <w:drawing>
-          <wp:anchor behindDoc="0" distT="0" distB="0" distL="0" distR="0" simplePos="0" locked="0" layoutInCell="1" allowOverlap="1" relativeHeight="89">
+          <wp:anchor behindDoc="0" distT="0" distB="0" distL="0" distR="0" simplePos="0" locked="0" layoutInCell="1" allowOverlap="1" relativeHeight="83">
             <wp:simplePos x="0" y="0"/>
             <wp:positionH relativeFrom="column">
               <wp:align>center</wp:align>
@@ -5341,7 +5285,7 @@
                   </pic:nvPicPr>
                   <pic:blipFill>
                     <a:blip r:embed="rId9"/>
-                    <a:srcRect l="18158" t="22933" r="38794" b="3740"/>
+                    <a:srcRect l="18158" t="22933" r="38799" b="3740"/>
                     <a:stretch>
                       <a:fillRect/>
                     </a:stretch>
@@ -5383,323 +5327,52 @@
       </w:pPr>
       <w:r>
         <w:rPr>
-          <w:b w:val="false"/>
-          <w:i w:val="false"/>
-          <w:sz w:val="26"/>
-          <w:lang w:val="es-AR"/>
-        </w:rPr>
-      </w:r>
-    </w:p>
-    <w:p>
-      <w:pPr>
-        <w:pStyle w:val="Normal"/>
-        <w:rPr>
-          <w:lang w:val="es-AR"/>
-        </w:rPr>
-      </w:pPr>
-      <w:r>
-        <w:rPr>
-          <w:b w:val="false"/>
-          <w:i w:val="false"/>
-          <w:sz w:val="26"/>
-          <w:lang w:val="es-AR"/>
-        </w:rPr>
-      </w:r>
-    </w:p>
-    <w:p>
-      <w:pPr>
-        <w:pStyle w:val="Normal"/>
-        <w:rPr>
-          <w:lang w:val="es-AR"/>
-        </w:rPr>
-      </w:pPr>
-      <w:r>
-        <w:rPr>
-          <w:b w:val="false"/>
-          <w:i w:val="false"/>
-          <w:sz w:val="26"/>
-          <w:lang w:val="es-AR"/>
-        </w:rPr>
-      </w:r>
-    </w:p>
-    <w:p>
-      <w:pPr>
-        <w:pStyle w:val="Normal"/>
-        <w:rPr>
-          <w:lang w:val="es-AR"/>
-        </w:rPr>
-      </w:pPr>
-      <w:r>
-        <w:rPr>
-          <w:b w:val="false"/>
-          <w:i w:val="false"/>
-          <w:sz w:val="26"/>
-          <w:lang w:val="es-AR"/>
-        </w:rPr>
-      </w:r>
-    </w:p>
-    <w:p>
-      <w:pPr>
-        <w:pStyle w:val="Normal"/>
-        <w:rPr>
-          <w:lang w:val="es-AR"/>
-        </w:rPr>
-      </w:pPr>
-      <w:r>
-        <w:rPr>
-          <w:b w:val="false"/>
-          <w:i w:val="false"/>
-          <w:sz w:val="26"/>
-          <w:lang w:val="es-AR"/>
-        </w:rPr>
-      </w:r>
-    </w:p>
-    <w:p>
-      <w:pPr>
-        <w:pStyle w:val="Normal"/>
-        <w:rPr>
-          <w:lang w:val="es-AR"/>
-        </w:rPr>
-      </w:pPr>
-      <w:r>
-        <w:rPr>
-          <w:b w:val="false"/>
-          <w:i w:val="false"/>
-          <w:sz w:val="26"/>
-          <w:lang w:val="es-AR"/>
-        </w:rPr>
-      </w:r>
-    </w:p>
-    <w:p>
-      <w:pPr>
-        <w:pStyle w:val="Normal"/>
-        <w:rPr>
-          <w:lang w:val="es-AR"/>
-        </w:rPr>
-      </w:pPr>
-      <w:r>
-        <w:rPr>
-          <w:b w:val="false"/>
-          <w:i w:val="false"/>
-          <w:sz w:val="26"/>
-          <w:lang w:val="es-AR"/>
-        </w:rPr>
-      </w:r>
-    </w:p>
-    <w:p>
-      <w:pPr>
-        <w:pStyle w:val="Normal"/>
-        <w:rPr>
-          <w:lang w:val="es-AR"/>
-        </w:rPr>
-      </w:pPr>
-      <w:r>
-        <w:rPr>
-          <w:b w:val="false"/>
-          <w:i w:val="false"/>
-          <w:sz w:val="26"/>
-          <w:lang w:val="es-AR"/>
-        </w:rPr>
-      </w:r>
-    </w:p>
-    <w:p>
-      <w:pPr>
-        <w:pStyle w:val="Normal"/>
-        <w:rPr>
-          <w:lang w:val="es-AR"/>
-        </w:rPr>
-      </w:pPr>
-      <w:r>
-        <w:rPr>
-          <w:b w:val="false"/>
-          <w:i w:val="false"/>
-          <w:sz w:val="26"/>
-          <w:lang w:val="es-AR"/>
-        </w:rPr>
-      </w:r>
-    </w:p>
-    <w:p>
-      <w:pPr>
-        <w:pStyle w:val="Normal"/>
-        <w:rPr>
-          <w:lang w:val="es-AR"/>
-        </w:rPr>
-      </w:pPr>
-      <w:r>
-        <w:rPr>
-          <w:b w:val="false"/>
-          <w:i w:val="false"/>
-          <w:sz w:val="26"/>
-          <w:lang w:val="es-AR"/>
-        </w:rPr>
-      </w:r>
-    </w:p>
-    <w:p>
-      <w:pPr>
-        <w:pStyle w:val="Normal"/>
-        <w:rPr>
-          <w:lang w:val="es-AR"/>
-        </w:rPr>
-      </w:pPr>
-      <w:r>
-        <w:rPr>
-          <w:b w:val="false"/>
-          <w:i w:val="false"/>
-          <w:sz w:val="26"/>
-          <w:lang w:val="es-AR"/>
-        </w:rPr>
-      </w:r>
-    </w:p>
-    <w:p>
-      <w:pPr>
-        <w:pStyle w:val="Normal"/>
-        <w:rPr>
-          <w:lang w:val="es-AR"/>
-        </w:rPr>
-      </w:pPr>
-      <w:r>
-        <w:rPr>
-          <w:b w:val="false"/>
-          <w:i w:val="false"/>
-          <w:sz w:val="26"/>
-          <w:lang w:val="es-AR"/>
-        </w:rPr>
-      </w:r>
-    </w:p>
-    <w:p>
-      <w:pPr>
-        <w:pStyle w:val="Normal"/>
-        <w:rPr>
-          <w:lang w:val="es-AR"/>
-        </w:rPr>
-      </w:pPr>
-      <w:r>
-        <w:rPr>
-          <w:b w:val="false"/>
-          <w:i w:val="false"/>
-          <w:sz w:val="26"/>
-          <w:lang w:val="es-AR"/>
-        </w:rPr>
-      </w:r>
-    </w:p>
-    <w:p>
-      <w:pPr>
-        <w:pStyle w:val="Normal"/>
-        <w:rPr>
-          <w:lang w:val="es-AR"/>
-        </w:rPr>
-      </w:pPr>
-      <w:r>
-        <w:rPr>
-          <w:b w:val="false"/>
-          <w:i w:val="false"/>
-          <w:sz w:val="26"/>
-          <w:lang w:val="es-AR"/>
-        </w:rPr>
-      </w:r>
-    </w:p>
-    <w:p>
-      <w:pPr>
-        <w:pStyle w:val="Normal"/>
-        <w:rPr>
-          <w:lang w:val="es-AR"/>
-        </w:rPr>
-      </w:pPr>
-      <w:r>
-        <w:rPr>
-          <w:b w:val="false"/>
-          <w:i w:val="false"/>
-          <w:sz w:val="26"/>
-          <w:lang w:val="es-AR"/>
-        </w:rPr>
-      </w:r>
-    </w:p>
-    <w:p>
-      <w:pPr>
-        <w:pStyle w:val="Normal"/>
-        <w:rPr>
-          <w:lang w:val="es-AR"/>
-        </w:rPr>
-      </w:pPr>
-      <w:r>
-        <w:rPr>
-          <w:b w:val="false"/>
-          <w:i w:val="false"/>
-          <w:sz w:val="26"/>
-          <w:lang w:val="es-AR"/>
-        </w:rPr>
-      </w:r>
-    </w:p>
-    <w:p>
-      <w:pPr>
-        <w:pStyle w:val="Normal"/>
-        <w:rPr>
-          <w:lang w:val="es-AR"/>
-        </w:rPr>
-      </w:pPr>
-      <w:r>
-        <w:rPr>
-          <w:b w:val="false"/>
-          <w:i w:val="false"/>
-          <w:sz w:val="26"/>
-          <w:lang w:val="es-AR"/>
-        </w:rPr>
-      </w:r>
-    </w:p>
-    <w:p>
-      <w:pPr>
-        <w:pStyle w:val="Normal"/>
-        <w:rPr>
-          <w:lang w:val="es-AR"/>
-        </w:rPr>
-      </w:pPr>
-      <w:r>
-        <w:rPr>
-          <w:b w:val="false"/>
-          <w:i w:val="false"/>
-          <w:sz w:val="26"/>
-          <w:lang w:val="es-AR"/>
-        </w:rPr>
-      </w:r>
-    </w:p>
-    <w:p>
-      <w:pPr>
-        <w:pStyle w:val="Normal"/>
-        <w:rPr>
-          <w:lang w:val="es-AR"/>
-        </w:rPr>
-      </w:pPr>
-      <w:r>
-        <w:rPr>
-          <w:b w:val="false"/>
-          <w:i w:val="false"/>
-          <w:sz w:val="26"/>
-          <w:lang w:val="es-AR"/>
-        </w:rPr>
-      </w:r>
-    </w:p>
-    <w:p>
-      <w:pPr>
-        <w:pStyle w:val="Encabezado2"/>
-        <w:tabs>
-          <w:tab w:val="left" w:pos="918" w:leader="none"/>
-        </w:tabs>
-        <w:spacing w:before="3" w:after="0"/>
-        <w:rPr>
-          <w:sz w:val="26"/>
-          <w:lang w:val="es-AR"/>
-        </w:rPr>
-      </w:pPr>
-      <w:r>
-        <w:rPr>
-          <w:sz w:val="26"/>
-          <w:lang w:val="es-AR"/>
-        </w:rPr>
-      </w:r>
-    </w:p>
-    <w:p>
-      <w:pPr>
-        <w:pStyle w:val="Encabezado2"/>
+          <w:lang w:val="es-AR"/>
+        </w:rPr>
+      </w:r>
+    </w:p>
+    <w:p>
+      <w:pPr>
+        <w:pStyle w:val="Normal"/>
+        <w:rPr>
+          <w:lang w:val="es-AR"/>
+        </w:rPr>
+      </w:pPr>
+      <w:r>
+        <w:rPr>
+          <w:lang w:val="es-AR"/>
+        </w:rPr>
+      </w:r>
+    </w:p>
+    <w:p>
+      <w:pPr>
+        <w:pStyle w:val="Normal"/>
+        <w:rPr>
+          <w:lang w:val="es-AR"/>
+        </w:rPr>
+      </w:pPr>
+      <w:r>
+        <w:rPr>
+          <w:lang w:val="es-AR"/>
+        </w:rPr>
+      </w:r>
+    </w:p>
+    <w:p>
+      <w:pPr>
+        <w:pStyle w:val="Normal"/>
+        <w:rPr>
+          <w:lang w:val="es-AR"/>
+        </w:rPr>
+      </w:pPr>
+      <w:r>
+        <w:rPr>
+          <w:lang w:val="es-AR"/>
+        </w:rPr>
+      </w:r>
+    </w:p>
+    <w:p>
+      <w:pPr>
+        <w:pStyle w:val="Ttulo2"/>
         <w:numPr>
           <w:ilvl w:val="0"/>
           <w:numId w:val="0"/>
@@ -5708,25 +5381,79 @@
           <w:tab w:val="left" w:pos="918" w:leader="none"/>
         </w:tabs>
         <w:spacing w:before="3" w:after="0"/>
-        <w:ind w:left="1650" w:hanging="0"/>
+        <w:ind w:hanging="0"/>
         <w:rPr/>
       </w:pPr>
       <w:r>
         <w:rPr>
           <w:lang w:val="es-AR"/>
         </w:rPr>
-        <w:t xml:space="preserve">2.3. </w:t>
-      </w:r>
-      <w:r>
-        <w:rPr>
-          <w:lang w:val="es-AR"/>
-        </w:rPr>
-        <w:t>Conclusión</w:t>
-      </w:r>
-    </w:p>
-    <w:p>
-      <w:pPr>
-        <w:pStyle w:val="Encabezado2"/>
+        <w:t>2.3. Conclusión</w:t>
+      </w:r>
+    </w:p>
+    <w:p>
+      <w:pPr>
+        <w:pStyle w:val="Ttulo2"/>
+        <w:numPr>
+          <w:ilvl w:val="0"/>
+          <w:numId w:val="0"/>
+        </w:numPr>
+        <w:tabs>
+          <w:tab w:val="left" w:pos="918" w:leader="none"/>
+        </w:tabs>
+        <w:spacing w:before="3" w:after="0"/>
+        <w:ind w:hanging="0"/>
+        <w:rPr/>
+      </w:pPr>
+      <w:r>
+        <w:rPr>
+          <w:lang w:val="es-AR"/>
+        </w:rPr>
+        <w:t xml:space="preserve"> </w:t>
+      </w:r>
+      <w:r>
+        <w:rPr>
+          <w:b w:val="false"/>
+          <w:bCs w:val="false"/>
+          <w:lang w:val="es-AR"/>
+        </w:rPr>
+        <w:t xml:space="preserve">Los modelos mas vendidos son aquellos </w:t>
+      </w:r>
+      <w:r>
+        <w:rPr>
+          <w:b w:val="false"/>
+          <w:bCs w:val="false"/>
+          <w:lang w:val="es-AR"/>
+        </w:rPr>
+        <w:t xml:space="preserve">que, por su antigüedad, estan mas baratos y cumplen, en su mayoria, con las caracteristicas de un modelo reciente. Esto muestra que el target de </w:t>
+      </w:r>
+      <w:r>
+        <w:rPr>
+          <w:b w:val="false"/>
+          <w:bCs w:val="false"/>
+          <w:u w:val="none"/>
+          <w:lang w:val="es-AR"/>
+        </w:rPr>
+        <w:t>compra</w:t>
+      </w:r>
+      <w:r>
+        <w:rPr>
+          <w:b w:val="false"/>
+          <w:bCs w:val="false"/>
+          <w:lang w:val="es-AR"/>
+        </w:rPr>
+        <w:t xml:space="preserve"> en la pagina no son necesariamente los modelos mas nuevos, sino que los usuarios buscan en Trocafone dispositivos que ofrezcan una buena relacion calidad/precio </w:t>
+      </w:r>
+      <w:r>
+        <w:rPr>
+          <w:lang w:val="es-AR"/>
+        </w:rPr>
+        <w:tab/>
+      </w:r>
+    </w:p>
+    <w:p>
+      <w:pPr>
+        <w:pStyle w:val="Ttulo2"/>
         <w:tabs>
           <w:tab w:val="left" w:pos="918" w:leader="none"/>
         </w:tabs>
@@ -5746,7 +5473,7 @@
     </w:p>
     <w:p>
       <w:pPr>
-        <w:pStyle w:val="Encabezado2"/>
+        <w:pStyle w:val="Ttulo2"/>
         <w:tabs>
           <w:tab w:val="left" w:pos="918" w:leader="none"/>
         </w:tabs>
@@ -5769,7 +5496,7 @@
     </w:p>
     <w:p>
       <w:pPr>
-        <w:pStyle w:val="Encabezado2"/>
+        <w:pStyle w:val="Ttulo2"/>
         <w:tabs>
           <w:tab w:val="left" w:pos="918" w:leader="none"/>
         </w:tabs>
@@ -5789,7 +5516,7 @@
     </w:p>
     <w:p>
       <w:pPr>
-        <w:pStyle w:val="Encabezado2"/>
+        <w:pStyle w:val="Ttulo2"/>
         <w:numPr>
           <w:ilvl w:val="0"/>
           <w:numId w:val="3"/>
@@ -5836,7 +5563,7 @@
     </w:p>
     <w:p>
       <w:pPr>
-        <w:pStyle w:val="Encabezado2"/>
+        <w:pStyle w:val="Ttulo2"/>
         <w:numPr>
           <w:ilvl w:val="1"/>
           <w:numId w:val="3"/>
@@ -5857,7 +5584,7 @@
     </w:p>
     <w:p>
       <w:pPr>
-        <w:pStyle w:val="Encabezado2"/>
+        <w:pStyle w:val="Ttulo2"/>
         <w:tabs>
           <w:tab w:val="left" w:pos="684" w:leader="none"/>
         </w:tabs>
@@ -5882,7 +5609,7 @@
     </w:p>
     <w:p>
       <w:pPr>
-        <w:pStyle w:val="Encabezado2"/>
+        <w:pStyle w:val="Ttulo2"/>
         <w:tabs>
           <w:tab w:val="left" w:pos="684" w:leader="none"/>
         </w:tabs>
@@ -5909,7 +5636,7 @@
     </w:p>
     <w:p>
       <w:pPr>
-        <w:pStyle w:val="Encabezado2"/>
+        <w:pStyle w:val="Ttulo2"/>
         <w:tabs>
           <w:tab w:val="left" w:pos="684" w:leader="none"/>
         </w:tabs>
@@ -5921,7 +5648,7 @@
       </w:pPr>
       <w:r>
         <w:drawing>
-          <wp:anchor behindDoc="0" distT="0" distB="0" distL="0" distR="6350" simplePos="0" locked="0" layoutInCell="1" allowOverlap="1" relativeHeight="90">
+          <wp:anchor behindDoc="0" distT="0" distB="0" distL="0" distR="6350" simplePos="0" locked="0" layoutInCell="1" allowOverlap="1" relativeHeight="84">
             <wp:simplePos x="0" y="0"/>
             <wp:positionH relativeFrom="column">
               <wp:posOffset>885190</wp:posOffset>
@@ -5988,7 +5715,7 @@
     </w:p>
     <w:p>
       <w:pPr>
-        <w:pStyle w:val="Encabezado2"/>
+        <w:pStyle w:val="Ttulo2"/>
         <w:tabs>
           <w:tab w:val="left" w:pos="2617" w:leader="none"/>
         </w:tabs>
@@ -6023,7 +5750,7 @@
     </w:p>
     <w:p>
       <w:pPr>
-        <w:pStyle w:val="Encabezado2"/>
+        <w:pStyle w:val="Ttulo2"/>
         <w:numPr>
           <w:ilvl w:val="1"/>
           <w:numId w:val="3"/>
@@ -6043,7 +5770,7 @@
     </w:p>
     <w:p>
       <w:pPr>
-        <w:pStyle w:val="Encabezado2"/>
+        <w:pStyle w:val="Ttulo2"/>
         <w:tabs>
           <w:tab w:val="left" w:pos="918" w:leader="none"/>
         </w:tabs>
@@ -6065,7 +5792,7 @@
     </w:p>
     <w:p>
       <w:pPr>
-        <w:pStyle w:val="Encabezado2"/>
+        <w:pStyle w:val="Ttulo2"/>
         <w:tabs>
           <w:tab w:val="left" w:pos="0" w:leader="none"/>
         </w:tabs>
@@ -6080,7 +5807,7 @@
       </w:pPr>
       <w:r>
         <w:drawing>
-          <wp:anchor behindDoc="0" distT="0" distB="0" distL="0" distR="7620" simplePos="0" locked="0" layoutInCell="1" allowOverlap="1" relativeHeight="91">
+          <wp:anchor behindDoc="0" distT="0" distB="0" distL="0" distR="7620" simplePos="0" locked="0" layoutInCell="1" allowOverlap="1" relativeHeight="85">
             <wp:simplePos x="0" y="0"/>
             <wp:positionH relativeFrom="column">
               <wp:posOffset>743585</wp:posOffset>
@@ -6147,7 +5874,7 @@
     </w:p>
     <w:p>
       <w:pPr>
-        <w:pStyle w:val="Encabezado2"/>
+        <w:pStyle w:val="Ttulo2"/>
         <w:tabs>
           <w:tab w:val="left" w:pos="0" w:leader="none"/>
         </w:tabs>
@@ -6173,7 +5900,7 @@
     </w:p>
     <w:p>
       <w:pPr>
-        <w:pStyle w:val="Encabezado2"/>
+        <w:pStyle w:val="Ttulo2"/>
         <w:numPr>
           <w:ilvl w:val="0"/>
           <w:numId w:val="0"/>
@@ -6181,31 +5908,25 @@
         <w:tabs>
           <w:tab w:val="left" w:pos="918" w:leader="none"/>
         </w:tabs>
-        <w:ind w:left="2736" w:hanging="0"/>
+        <w:ind w:hanging="0"/>
         <w:rPr/>
       </w:pPr>
       <w:r>
         <w:rPr>
           <w:lang w:val="es-AR"/>
         </w:rPr>
-        <w:t xml:space="preserve">    </w:t>
-      </w:r>
-      <w:r>
-        <w:rPr>
-          <w:lang w:val="es-AR"/>
-        </w:rPr>
-        <w:t xml:space="preserve">3.3. </w:t>
-      </w:r>
-      <w:r>
-        <w:rPr>
-          <w:lang w:val="es-AR"/>
-        </w:rPr>
-        <w:t>Cantidad de Checkout por combinación de Mes y Día</w:t>
-      </w:r>
-    </w:p>
-    <w:p>
-      <w:pPr>
-        <w:pStyle w:val="Encabezado2"/>
+        <w:t xml:space="preserve">   </w:t>
+      </w:r>
+      <w:r>
+        <w:rPr>
+          <w:lang w:val="es-AR"/>
+        </w:rPr>
+        <w:t>3.3. Cantidad de Checkout por combinación de Mes y Día</w:t>
+      </w:r>
+    </w:p>
+    <w:p>
+      <w:pPr>
+        <w:pStyle w:val="Ttulo2"/>
         <w:tabs>
           <w:tab w:val="left" w:pos="0" w:leader="none"/>
         </w:tabs>
@@ -6230,7 +5951,7 @@
     </w:p>
     <w:p>
       <w:pPr>
-        <w:pStyle w:val="Encabezado2"/>
+        <w:pStyle w:val="Ttulo2"/>
         <w:tabs>
           <w:tab w:val="left" w:pos="0" w:leader="none"/>
         </w:tabs>
@@ -6256,7 +5977,7 @@
     </w:p>
     <w:p>
       <w:pPr>
-        <w:pStyle w:val="Encabezado2"/>
+        <w:pStyle w:val="Ttulo2"/>
         <w:tabs>
           <w:tab w:val="left" w:pos="0" w:leader="none"/>
         </w:tabs>
@@ -6273,7 +5994,7 @@
     </w:p>
     <w:p>
       <w:pPr>
-        <w:pStyle w:val="Encabezado2"/>
+        <w:pStyle w:val="Ttulo2"/>
         <w:tabs>
           <w:tab w:val="left" w:pos="0" w:leader="none"/>
         </w:tabs>
@@ -6285,7 +6006,7 @@
       </w:pPr>
       <w:r>
         <w:drawing>
-          <wp:anchor behindDoc="0" distT="0" distB="0" distL="0" distR="0" simplePos="0" locked="0" layoutInCell="1" allowOverlap="1" relativeHeight="92">
+          <wp:anchor behindDoc="0" distT="0" distB="0" distL="0" distR="0" simplePos="0" locked="0" layoutInCell="1" allowOverlap="1" relativeHeight="86">
             <wp:simplePos x="0" y="0"/>
             <wp:positionH relativeFrom="column">
               <wp:align>center</wp:align>
@@ -6352,7 +6073,7 @@
     </w:p>
     <w:p>
       <w:pPr>
-        <w:pStyle w:val="Encabezado2"/>
+        <w:pStyle w:val="Ttulo2"/>
         <w:tabs>
           <w:tab w:val="left" w:pos="918" w:leader="none"/>
         </w:tabs>
@@ -6368,7 +6089,7 @@
     </w:p>
     <w:p>
       <w:pPr>
-        <w:pStyle w:val="Encabezado2"/>
+        <w:pStyle w:val="Ttulo2"/>
         <w:numPr>
           <w:ilvl w:val="0"/>
           <w:numId w:val="0"/>
@@ -6383,18 +6104,12 @@
         <w:rPr>
           <w:lang w:val="es-AR"/>
         </w:rPr>
-        <w:t xml:space="preserve">3.4. </w:t>
-      </w:r>
-      <w:r>
-        <w:rPr>
-          <w:lang w:val="es-AR"/>
-        </w:rPr>
-        <w:t>Conclusión</w:t>
-      </w:r>
-    </w:p>
-    <w:p>
-      <w:pPr>
-        <w:pStyle w:val="Encabezado2"/>
+        <w:t>3.4. Conclusión</w:t>
+      </w:r>
+    </w:p>
+    <w:p>
+      <w:pPr>
+        <w:pStyle w:val="Ttulo2"/>
         <w:tabs>
           <w:tab w:val="left" w:pos="918" w:leader="none"/>
         </w:tabs>
@@ -6411,7 +6126,7 @@
     </w:p>
     <w:p>
       <w:pPr>
-        <w:pStyle w:val="Encabezado2"/>
+        <w:pStyle w:val="Ttulo2"/>
         <w:tabs>
           <w:tab w:val="left" w:pos="0" w:leader="none"/>
         </w:tabs>
@@ -6448,7 +6163,7 @@
     </w:p>
     <w:p>
       <w:pPr>
-        <w:pStyle w:val="Encabezado2"/>
+        <w:pStyle w:val="Ttulo2"/>
         <w:tabs>
           <w:tab w:val="left" w:pos="0" w:leader="none"/>
         </w:tabs>
@@ -6473,7 +6188,7 @@
     </w:p>
     <w:p>
       <w:pPr>
-        <w:pStyle w:val="Encabezado2"/>
+        <w:pStyle w:val="Ttulo2"/>
         <w:tabs>
           <w:tab w:val="left" w:pos="918" w:leader="none"/>
         </w:tabs>
@@ -6490,7 +6205,7 @@
     </w:p>
     <w:p>
       <w:pPr>
-        <w:pStyle w:val="Encabezado2"/>
+        <w:pStyle w:val="Ttulo2"/>
         <w:numPr>
           <w:ilvl w:val="0"/>
           <w:numId w:val="3"/>
@@ -6511,7 +6226,7 @@
     </w:p>
     <w:p>
       <w:pPr>
-        <w:pStyle w:val="Encabezado2"/>
+        <w:pStyle w:val="Ttulo2"/>
         <w:tabs>
           <w:tab w:val="left" w:pos="918" w:leader="none"/>
         </w:tabs>
@@ -6524,7 +6239,7 @@
     </w:p>
     <w:p>
       <w:pPr>
-        <w:pStyle w:val="Encabezado2"/>
+        <w:pStyle w:val="Ttulo2"/>
         <w:tabs>
           <w:tab w:val="left" w:pos="0" w:leader="none"/>
         </w:tabs>
@@ -6551,7 +6266,7 @@
     </w:p>
     <w:p>
       <w:pPr>
-        <w:pStyle w:val="Encabezado2"/>
+        <w:pStyle w:val="Ttulo2"/>
         <w:tabs>
           <w:tab w:val="left" w:pos="918" w:leader="none"/>
         </w:tabs>
@@ -6570,7 +6285,7 @@
     </w:p>
     <w:p>
       <w:pPr>
-        <w:pStyle w:val="Encabezado2"/>
+        <w:pStyle w:val="Ttulo2"/>
         <w:numPr>
           <w:ilvl w:val="1"/>
           <w:numId w:val="3"/>
@@ -6593,7 +6308,7 @@
     </w:p>
     <w:p>
       <w:pPr>
-        <w:pStyle w:val="Encabezado2"/>
+        <w:pStyle w:val="Ttulo2"/>
         <w:tabs>
           <w:tab w:val="left" w:pos="0" w:leader="none"/>
         </w:tabs>
@@ -6619,7 +6334,7 @@
     </w:p>
     <w:p>
       <w:pPr>
-        <w:pStyle w:val="Encabezado2"/>
+        <w:pStyle w:val="Ttulo2"/>
         <w:tabs>
           <w:tab w:val="left" w:pos="0" w:leader="none"/>
           <w:tab w:val="left" w:pos="1134" w:leader="none"/>
@@ -6647,7 +6362,7 @@
     </w:p>
     <w:p>
       <w:pPr>
-        <w:pStyle w:val="Encabezado2"/>
+        <w:pStyle w:val="Ttulo2"/>
         <w:tabs>
           <w:tab w:val="left" w:pos="918" w:leader="none"/>
         </w:tabs>
@@ -6663,7 +6378,7 @@
           <w:lang w:val="es-AR"/>
         </w:rPr>
         <w:drawing>
-          <wp:anchor behindDoc="0" distT="0" distB="0" distL="0" distR="0" simplePos="0" locked="0" layoutInCell="1" allowOverlap="1" relativeHeight="93">
+          <wp:anchor behindDoc="0" distT="0" distB="0" distL="0" distR="0" simplePos="0" locked="0" layoutInCell="1" allowOverlap="1" relativeHeight="87">
             <wp:simplePos x="0" y="0"/>
             <wp:positionH relativeFrom="column">
               <wp:posOffset>1042035</wp:posOffset>
@@ -6736,7 +6451,7 @@
           <w:lang w:val="es-AR"/>
         </w:rPr>
         <w:drawing>
-          <wp:anchor behindDoc="1" distT="0" distB="5080" distL="114300" distR="114300" simplePos="0" locked="0" layoutInCell="1" allowOverlap="1" relativeHeight="96">
+          <wp:anchor behindDoc="1" distT="0" distB="5080" distL="114300" distR="114300" simplePos="0" locked="0" layoutInCell="1" allowOverlap="1" relativeHeight="90">
             <wp:simplePos x="0" y="0"/>
             <wp:positionH relativeFrom="column">
               <wp:posOffset>635</wp:posOffset>
@@ -6855,7 +6570,7 @@
     </w:p>
     <w:p>
       <w:pPr>
-        <w:pStyle w:val="Encabezado2"/>
+        <w:pStyle w:val="Ttulo2"/>
         <w:numPr>
           <w:ilvl w:val="1"/>
           <w:numId w:val="3"/>
@@ -6876,7 +6591,7 @@
     </w:p>
     <w:p>
       <w:pPr>
-        <w:pStyle w:val="Encabezado2"/>
+        <w:pStyle w:val="Ttulo2"/>
         <w:tabs>
           <w:tab w:val="left" w:pos="0" w:leader="none"/>
         </w:tabs>
@@ -6902,7 +6617,7 @@
     </w:p>
     <w:p>
       <w:pPr>
-        <w:pStyle w:val="Encabezado2"/>
+        <w:pStyle w:val="Ttulo2"/>
         <w:tabs>
           <w:tab w:val="left" w:pos="0" w:leader="none"/>
         </w:tabs>
@@ -6922,7 +6637,7 @@
     </w:p>
     <w:p>
       <w:pPr>
-        <w:pStyle w:val="Encabezado2"/>
+        <w:pStyle w:val="Ttulo2"/>
         <w:tabs>
           <w:tab w:val="left" w:pos="0" w:leader="none"/>
         </w:tabs>
@@ -6948,7 +6663,7 @@
     </w:p>
     <w:p>
       <w:pPr>
-        <w:pStyle w:val="Encabezado2"/>
+        <w:pStyle w:val="Ttulo2"/>
         <w:tabs>
           <w:tab w:val="left" w:pos="918" w:leader="none"/>
         </w:tabs>
@@ -6999,7 +6714,7 @@
     </w:p>
     <w:p>
       <w:pPr>
-        <w:pStyle w:val="Encabezado2"/>
+        <w:pStyle w:val="Ttulo2"/>
         <w:tabs>
           <w:tab w:val="left" w:pos="918" w:leader="none"/>
         </w:tabs>
@@ -7047,7 +6762,7 @@
       </w:r>
       <w:r>
         <w:drawing>
-          <wp:anchor behindDoc="0" distT="0" distB="0" distL="0" distR="0" simplePos="0" locked="0" layoutInCell="1" allowOverlap="1" relativeHeight="94">
+          <wp:anchor behindDoc="0" distT="0" distB="0" distL="0" distR="0" simplePos="0" locked="0" layoutInCell="1" allowOverlap="1" relativeHeight="88">
             <wp:simplePos x="0" y="0"/>
             <wp:positionH relativeFrom="column">
               <wp:posOffset>768985</wp:posOffset>
@@ -7110,7 +6825,7 @@
     </w:p>
     <w:p>
       <w:pPr>
-        <w:pStyle w:val="Encabezado2"/>
+        <w:pStyle w:val="Ttulo2"/>
         <w:tabs>
           <w:tab w:val="left" w:pos="0" w:leader="none"/>
         </w:tabs>
@@ -7136,7 +6851,7 @@
     </w:p>
     <w:p>
       <w:pPr>
-        <w:pStyle w:val="Encabezado2"/>
+        <w:pStyle w:val="Ttulo2"/>
         <w:tabs>
           <w:tab w:val="left" w:pos="0" w:leader="none"/>
         </w:tabs>
@@ -7158,7 +6873,7 @@
     </w:p>
     <w:p>
       <w:pPr>
-        <w:pStyle w:val="Encabezado2"/>
+        <w:pStyle w:val="Ttulo2"/>
         <w:tabs>
           <w:tab w:val="left" w:pos="918" w:leader="none"/>
         </w:tabs>
@@ -7177,7 +6892,7 @@
     </w:p>
     <w:p>
       <w:pPr>
-        <w:pStyle w:val="Encabezado2"/>
+        <w:pStyle w:val="Ttulo2"/>
         <w:numPr>
           <w:ilvl w:val="1"/>
           <w:numId w:val="3"/>
@@ -7201,7 +6916,7 @@
     </w:p>
     <w:p>
       <w:pPr>
-        <w:pStyle w:val="Encabezado2"/>
+        <w:pStyle w:val="Ttulo2"/>
         <w:tabs>
           <w:tab w:val="left" w:pos="918" w:leader="none"/>
         </w:tabs>
@@ -7218,7 +6933,7 @@
     </w:p>
     <w:p>
       <w:pPr>
-        <w:pStyle w:val="Encabezado2"/>
+        <w:pStyle w:val="Ttulo2"/>
         <w:spacing w:before="2" w:after="0"/>
         <w:ind w:left="0" w:hanging="0"/>
         <w:rPr>
@@ -7242,7 +6957,7 @@
     </w:p>
     <w:p>
       <w:pPr>
-        <w:pStyle w:val="Encabezado2"/>
+        <w:pStyle w:val="Ttulo2"/>
         <w:spacing w:before="2" w:after="0"/>
         <w:ind w:left="0" w:hanging="0"/>
         <w:rPr/>
@@ -7279,7 +6994,7 @@
     </w:p>
     <w:p>
       <w:pPr>
-        <w:pStyle w:val="Encabezado2"/>
+        <w:pStyle w:val="Ttulo2"/>
         <w:numPr>
           <w:ilvl w:val="0"/>
           <w:numId w:val="3"/>
@@ -7299,7 +7014,7 @@
     </w:p>
     <w:p>
       <w:pPr>
-        <w:pStyle w:val="Encabezado2"/>
+        <w:pStyle w:val="Ttulo2"/>
         <w:tabs>
           <w:tab w:val="left" w:pos="918" w:leader="none"/>
         </w:tabs>
@@ -7318,7 +7033,7 @@
     </w:p>
     <w:p>
       <w:pPr>
-        <w:pStyle w:val="Encabezado2"/>
+        <w:pStyle w:val="Ttulo2"/>
         <w:tabs>
           <w:tab w:val="left" w:pos="0" w:leader="none"/>
         </w:tabs>
@@ -7338,7 +7053,7 @@
     </w:p>
     <w:p>
       <w:pPr>
-        <w:pStyle w:val="Encabezado2"/>
+        <w:pStyle w:val="Ttulo2"/>
         <w:tabs>
           <w:tab w:val="left" w:pos="0" w:leader="none"/>
         </w:tabs>
@@ -7361,7 +7076,7 @@
           <w:lang w:val="es-AR"/>
         </w:rPr>
         <w:drawing>
-          <wp:anchor behindDoc="0" distT="0" distB="0" distL="0" distR="0" simplePos="0" locked="0" layoutInCell="1" allowOverlap="1" relativeHeight="105">
+          <wp:anchor behindDoc="0" distT="0" distB="0" distL="0" distR="0" simplePos="0" locked="0" layoutInCell="1" allowOverlap="1" relativeHeight="99">
             <wp:simplePos x="0" y="0"/>
             <wp:positionH relativeFrom="column">
               <wp:posOffset>-64135</wp:posOffset>
@@ -7387,7 +7102,7 @@
                   </pic:nvPicPr>
                   <pic:blipFill>
                     <a:blip r:embed="rId17"/>
-                    <a:srcRect l="19711" t="30979" r="63826" b="14965"/>
+                    <a:srcRect l="19711" t="30979" r="63837" b="14965"/>
                     <a:stretch>
                       <a:fillRect/>
                     </a:stretch>
@@ -7410,7 +7125,7 @@
     </w:p>
     <w:p>
       <w:pPr>
-        <w:pStyle w:val="Encabezado2"/>
+        <w:pStyle w:val="Ttulo2"/>
         <w:tabs>
           <w:tab w:val="left" w:pos="0" w:leader="none"/>
         </w:tabs>
@@ -7437,7 +7152,7 @@
     </w:p>
     <w:p>
       <w:pPr>
-        <w:pStyle w:val="Encabezado2"/>
+        <w:pStyle w:val="Ttulo2"/>
         <w:tabs>
           <w:tab w:val="left" w:pos="0" w:leader="none"/>
         </w:tabs>
@@ -7460,7 +7175,7 @@
           <w:lang w:val="es-AR"/>
         </w:rPr>
         <w:drawing>
-          <wp:anchor behindDoc="0" distT="0" distB="9525" distL="0" distR="5080" simplePos="0" locked="0" layoutInCell="1" allowOverlap="1" relativeHeight="95">
+          <wp:anchor behindDoc="0" distT="0" distB="9525" distL="0" distR="5080" simplePos="0" locked="0" layoutInCell="1" allowOverlap="1" relativeHeight="89">
             <wp:simplePos x="0" y="0"/>
             <wp:positionH relativeFrom="column">
               <wp:posOffset>-3175</wp:posOffset>
@@ -7509,7 +7224,7 @@
     </w:p>
     <w:p>
       <w:pPr>
-        <w:pStyle w:val="Encabezado2"/>
+        <w:pStyle w:val="Ttulo2"/>
         <w:tabs>
           <w:tab w:val="left" w:pos="0" w:leader="none"/>
         </w:tabs>
@@ -7535,7 +7250,7 @@
     </w:p>
     <w:p>
       <w:pPr>
-        <w:pStyle w:val="Encabezado2"/>
+        <w:pStyle w:val="Ttulo2"/>
         <w:tabs>
           <w:tab w:val="left" w:pos="918" w:leader="none"/>
         </w:tabs>
@@ -7792,7 +7507,7 @@
     </w:p>
     <w:p>
       <w:pPr>
-        <w:pStyle w:val="Encabezado2"/>
+        <w:pStyle w:val="Ttulo2"/>
         <w:numPr>
           <w:ilvl w:val="1"/>
           <w:numId w:val="3"/>
@@ -7814,7 +7529,7 @@
     </w:p>
     <w:p>
       <w:pPr>
-        <w:pStyle w:val="Encabezado2"/>
+        <w:pStyle w:val="Ttulo2"/>
         <w:tabs>
           <w:tab w:val="left" w:pos="918" w:leader="none"/>
         </w:tabs>
@@ -7900,6 +7615,53 @@
         <w:rPr/>
       </w:pPr>
       <w:r>
+        <w:drawing>
+          <wp:anchor behindDoc="0" distT="0" distB="0" distL="0" distR="0" simplePos="0" locked="0" layoutInCell="1" allowOverlap="1" relativeHeight="175">
+            <wp:simplePos x="0" y="0"/>
+            <wp:positionH relativeFrom="column">
+              <wp:posOffset>-321310</wp:posOffset>
+            </wp:positionH>
+            <wp:positionV relativeFrom="paragraph">
+              <wp:posOffset>1858010</wp:posOffset>
+            </wp:positionV>
+            <wp:extent cx="6680200" cy="845185"/>
+            <wp:effectExtent l="0" t="0" r="0" b="0"/>
+            <wp:wrapSquare wrapText="largest"/>
+            <wp:docPr id="19" name="Imagen13" descr=""/>
+            <wp:cNvGraphicFramePr>
+              <a:graphicFrameLocks xmlns:a="http://schemas.openxmlformats.org/drawingml/2006/main" noChangeAspect="1"/>
+            </wp:cNvGraphicFramePr>
+            <a:graphic xmlns:a="http://schemas.openxmlformats.org/drawingml/2006/main">
+              <a:graphicData uri="http://schemas.openxmlformats.org/drawingml/2006/picture">
+                <pic:pic xmlns:pic="http://schemas.openxmlformats.org/drawingml/2006/picture">
+                  <pic:nvPicPr>
+                    <pic:cNvPr id="19" name="Imagen13" descr=""/>
+                    <pic:cNvPicPr>
+                      <a:picLocks noChangeAspect="1" noChangeArrowheads="1"/>
+                    </pic:cNvPicPr>
+                  </pic:nvPicPr>
+                  <pic:blipFill>
+                    <a:blip r:embed="rId20"/>
+                    <a:stretch>
+                      <a:fillRect/>
+                    </a:stretch>
+                  </pic:blipFill>
+                  <pic:spPr bwMode="auto">
+                    <a:xfrm>
+                      <a:off x="0" y="0"/>
+                      <a:ext cx="6680200" cy="845185"/>
+                    </a:xfrm>
+                    <a:prstGeom prst="rect">
+                      <a:avLst/>
+                    </a:prstGeom>
+                  </pic:spPr>
+                </pic:pic>
+              </a:graphicData>
+            </a:graphic>
+          </wp:anchor>
+        </w:drawing>
+      </w:r>
+      <w:r>
         <w:rPr>
           <w:sz w:val="24"/>
           <w:lang w:val="es-AR"/>
@@ -7931,16 +7693,7 @@
           <w:sz w:val="24"/>
           <w:lang w:val="es-AR"/>
         </w:rPr>
-        <w:t>Est</w:t>
-      </w:r>
-      <w:r>
-        <w:rPr>
-          <w:strike w:val="false"/>
-          <w:dstrike w:val="false"/>
-          <w:sz w:val="24"/>
-          <w:lang w:val="es-AR"/>
-        </w:rPr>
-        <w:t>a</w:t>
+        <w:t>Esta</w:t>
       </w:r>
       <w:r>
         <w:rPr>
@@ -7949,13 +7702,74 @@
         </w:rPr>
         <w:t xml:space="preserve"> se debe a que son las dos marcas líderes del mercado en cuando a telefonía celular.</w:t>
       </w:r>
+    </w:p>
+    <w:p>
+      <w:pPr>
+        <w:pStyle w:val="Normal"/>
+        <w:rPr>
+          <w:sz w:val="24"/>
+          <w:lang w:val="es-AR"/>
+        </w:rPr>
+      </w:pPr>
+      <w:r>
+        <w:rPr/>
+      </w:r>
+    </w:p>
+    <w:p>
+      <w:pPr>
+        <w:pStyle w:val="Normal"/>
+        <w:rPr>
+          <w:sz w:val="24"/>
+          <w:lang w:val="es-AR"/>
+        </w:rPr>
+      </w:pPr>
+      <w:r>
+        <w:rPr/>
+      </w:r>
+    </w:p>
+    <w:p>
+      <w:pPr>
+        <w:pStyle w:val="Normal"/>
+        <w:rPr>
+          <w:sz w:val="24"/>
+          <w:lang w:val="es-AR"/>
+        </w:rPr>
+      </w:pPr>
+      <w:r>
+        <w:rPr/>
+      </w:r>
+    </w:p>
+    <w:p>
+      <w:pPr>
+        <w:pStyle w:val="Normal"/>
+        <w:rPr>
+          <w:sz w:val="24"/>
+          <w:lang w:val="es-AR"/>
+        </w:rPr>
+      </w:pPr>
+      <w:r>
+        <w:rPr/>
+      </w:r>
+    </w:p>
+    <w:p>
+      <w:pPr>
+        <w:pStyle w:val="Normal"/>
+        <w:rPr/>
+      </w:pPr>
+      <w:r>
+        <w:rPr>
+          <w:sz w:val="24"/>
+          <w:lang w:val="es-AR"/>
+        </w:rPr>
+        <w:t>A continuacion se puede ver la cantidad total de ingresos a los sectores de venta y compra de la pagina por medio de sus campañas publicitarias</w:t>
+      </w:r>
       <w:r>
         <w:br w:type="page"/>
       </w:r>
     </w:p>
     <w:p>
       <w:pPr>
-        <w:pStyle w:val="Encabezado2"/>
+        <w:pStyle w:val="Ttulo2"/>
         <w:tabs>
           <w:tab w:val="left" w:pos="918" w:leader="none"/>
         </w:tabs>
@@ -7974,7 +7788,7 @@
     </w:p>
     <w:p>
       <w:pPr>
-        <w:pStyle w:val="Encabezado2"/>
+        <w:pStyle w:val="Ttulo2"/>
         <w:tabs>
           <w:tab w:val="left" w:pos="918" w:leader="none"/>
         </w:tabs>
@@ -7993,7 +7807,7 @@
     </w:p>
     <w:p>
       <w:pPr>
-        <w:pStyle w:val="Encabezado2"/>
+        <w:pStyle w:val="Ttulo2"/>
         <w:numPr>
           <w:ilvl w:val="1"/>
           <w:numId w:val="3"/>
@@ -8028,7 +7842,7 @@
           <w:lang w:val="es-AR"/>
         </w:rPr>
         <w:drawing>
-          <wp:anchor behindDoc="0" distT="0" distB="0" distL="0" distR="0" simplePos="0" locked="0" layoutInCell="1" allowOverlap="1" relativeHeight="107">
+          <wp:anchor behindDoc="0" distT="0" distB="0" distL="0" distR="0" simplePos="0" locked="0" layoutInCell="1" allowOverlap="1" relativeHeight="101">
             <wp:simplePos x="0" y="0"/>
             <wp:positionH relativeFrom="column">
               <wp:posOffset>764540</wp:posOffset>
@@ -8039,7 +7853,7 @@
             <wp:extent cx="4351020" cy="3016885"/>
             <wp:effectExtent l="0" t="0" r="0" b="0"/>
             <wp:wrapTopAndBottom/>
-            <wp:docPr id="19" name="Imagen12" descr=""/>
+            <wp:docPr id="20" name="Imagen12" descr=""/>
             <wp:cNvGraphicFramePr>
               <a:graphicFrameLocks xmlns:a="http://schemas.openxmlformats.org/drawingml/2006/main" noChangeAspect="1"/>
             </wp:cNvGraphicFramePr>
@@ -8047,13 +7861,13 @@
               <a:graphicData uri="http://schemas.openxmlformats.org/drawingml/2006/picture">
                 <pic:pic xmlns:pic="http://schemas.openxmlformats.org/drawingml/2006/picture">
                   <pic:nvPicPr>
-                    <pic:cNvPr id="19" name="Imagen12" descr=""/>
+                    <pic:cNvPr id="20" name="Imagen12" descr=""/>
                     <pic:cNvPicPr>
                       <a:picLocks noChangeAspect="1" noChangeArrowheads="1"/>
                     </pic:cNvPicPr>
                   </pic:nvPicPr>
                   <pic:blipFill>
-                    <a:blip r:embed="rId20"/>
+                    <a:blip r:embed="rId21"/>
                     <a:srcRect l="20126" t="37012" r="30667" b="2273"/>
                     <a:stretch>
                       <a:fillRect/>
@@ -8108,6 +7922,24 @@
     <w:p>
       <w:pPr>
         <w:pStyle w:val="Normal"/>
+        <w:rPr/>
+      </w:pPr>
+      <w:r>
+        <w:rPr>
+          <w:b w:val="false"/>
+          <w:bCs w:val="false"/>
+          <w:i w:val="false"/>
+          <w:iCs w:val="false"/>
+          <w:sz w:val="24"/>
+          <w:szCs w:val="28"/>
+          <w:lang w:val="es-AR"/>
+        </w:rPr>
+        <w:t>Aquí puede verse que los celulares que mas busca vender las personas son de marca Motorola, sin haber mucha diferencia con los de marca LG. Los celulares Samsung, que a su vez son los mas vendidos, resultan ser los que menos se deseas vender, dejando a un lado las marcas que no figuran.</w:t>
+      </w:r>
+    </w:p>
+    <w:p>
+      <w:pPr>
+        <w:pStyle w:val="Normal"/>
         <w:rPr>
           <w:b w:val="false"/>
           <w:b w:val="false"/>
@@ -8115,27 +7947,33 @@
           <w:i w:val="false"/>
           <w:i w:val="false"/>
           <w:iCs w:val="false"/>
-        </w:rPr>
-      </w:pPr>
-      <w:r>
-        <w:rPr>
-          <w:b w:val="false"/>
-          <w:bCs w:val="false"/>
-          <w:i w:val="false"/>
-          <w:iCs w:val="false"/>
           <w:sz w:val="24"/>
           <w:szCs w:val="28"/>
           <w:lang w:val="es-AR"/>
         </w:rPr>
-        <w:t>Aquí puede verse que los celulares que mas busca vender las personas son de marca Motorola, sin haber mucha diferencia con los de marca LG. Los celulares Samsung, que a su vez son los mas vendidos, resultan ser los que menos se deseas vender, dejando a un lado las marcas que no figuran.</w:t>
-      </w:r>
-      <w:r>
-        <w:br w:type="page"/>
-      </w:r>
-    </w:p>
-    <w:p>
-      <w:pPr>
-        <w:pStyle w:val="Encabezado2"/>
+      </w:pPr>
+      <w:r>
+        <w:rPr/>
+      </w:r>
+    </w:p>
+    <w:p>
+      <w:pPr>
+        <w:pStyle w:val="Normal"/>
+        <w:rPr>
+          <w:sz w:val="24"/>
+          <w:lang w:val="es-AR"/>
+        </w:rPr>
+      </w:pPr>
+      <w:r>
+        <w:rPr>
+          <w:sz w:val="24"/>
+          <w:lang w:val="es-AR"/>
+        </w:rPr>
+      </w:r>
+    </w:p>
+    <w:p>
+      <w:pPr>
+        <w:pStyle w:val="Ttulo2"/>
         <w:tabs>
           <w:tab w:val="left" w:pos="918" w:leader="none"/>
         </w:tabs>
@@ -8154,26 +7992,7 @@
     </w:p>
     <w:p>
       <w:pPr>
-        <w:pStyle w:val="Encabezado2"/>
-        <w:tabs>
-          <w:tab w:val="left" w:pos="918" w:leader="none"/>
-        </w:tabs>
-        <w:spacing w:before="2" w:after="0"/>
-        <w:rPr>
-          <w:sz w:val="24"/>
-          <w:lang w:val="es-AR"/>
-        </w:rPr>
-      </w:pPr>
-      <w:r>
-        <w:rPr>
-          <w:sz w:val="24"/>
-          <w:lang w:val="es-AR"/>
-        </w:rPr>
-      </w:r>
-    </w:p>
-    <w:p>
-      <w:pPr>
-        <w:pStyle w:val="Encabezado2"/>
+        <w:pStyle w:val="Ttulo2"/>
         <w:numPr>
           <w:ilvl w:val="1"/>
           <w:numId w:val="3"/>
@@ -8196,7 +8015,7 @@
     </w:p>
     <w:p>
       <w:pPr>
-        <w:pStyle w:val="Encabezado2"/>
+        <w:pStyle w:val="Ttulo2"/>
         <w:tabs>
           <w:tab w:val="left" w:pos="918" w:leader="none"/>
         </w:tabs>
@@ -8215,9 +8034,9 @@
       <w:pPr>
         <w:pStyle w:val="Normal"/>
         <w:rPr>
-          <w:b/>
-          <w:b/>
-          <w:bCs/>
+          <w:b w:val="false"/>
+          <w:b w:val="false"/>
+          <w:bCs w:val="false"/>
           <w:i/>
           <w:i/>
           <w:sz w:val="28"/>
@@ -8227,13 +8046,114 @@
       </w:pPr>
       <w:r>
         <w:rPr>
-          <w:b/>
-          <w:bCs/>
+          <w:b w:val="false"/>
+          <w:bCs w:val="false"/>
           <w:i/>
           <w:sz w:val="28"/>
           <w:szCs w:val="28"/>
           <w:lang w:val="es-AR"/>
         </w:rPr>
+        <w:t>Google es la opcion para invertir en publicidad, siendo que es la que mas visitas provee por medio de sus ad campaigns.</w:t>
+      </w:r>
+    </w:p>
+    <w:p>
+      <w:pPr>
+        <w:pStyle w:val="Normal"/>
+        <w:rPr>
+          <w:b w:val="false"/>
+          <w:b w:val="false"/>
+          <w:bCs w:val="false"/>
+          <w:i/>
+          <w:i/>
+          <w:sz w:val="28"/>
+          <w:szCs w:val="28"/>
+          <w:lang w:val="es-AR"/>
+        </w:rPr>
+      </w:pPr>
+      <w:r>
+        <w:rPr>
+          <w:b w:val="false"/>
+          <w:bCs w:val="false"/>
+          <w:i/>
+          <w:sz w:val="28"/>
+          <w:szCs w:val="28"/>
+          <w:lang w:val="es-AR"/>
+        </w:rPr>
+        <w:t>Por medio de estas campañas de publicidad, los usuarios eligen dispositivos tanto para la venta como para la compra con SO Android por encima de dispositivos de Apple y, aunque esta diferencia es muy ajustada, habla de las preferencias a la hora de buscar invertir en un smartphone.</w:t>
+      </w:r>
+    </w:p>
+    <w:p>
+      <w:pPr>
+        <w:pStyle w:val="Normal"/>
+        <w:rPr>
+          <w:b w:val="false"/>
+          <w:b w:val="false"/>
+          <w:bCs w:val="false"/>
+          <w:i/>
+          <w:i/>
+          <w:sz w:val="28"/>
+          <w:szCs w:val="28"/>
+          <w:lang w:val="es-AR"/>
+        </w:rPr>
+      </w:pPr>
+      <w:r>
+        <w:rPr>
+          <w:b w:val="false"/>
+          <w:bCs w:val="false"/>
+          <w:i/>
+          <w:sz w:val="28"/>
+          <w:szCs w:val="28"/>
+          <w:lang w:val="es-AR"/>
+        </w:rPr>
+        <w:t>Tambien hay que remarcar que no todos los celulares con Android como su sistema operativo le puede hacer frente a los celulares de Apple, sino que son los de Samsung, la marca mas popular del sitio, mostrando que la empresa no solo esta por encima de Apple como hemos mencionado, sino que tambien esta por encima del resto de las empresas que manejan el sistema operativo fundado por Google.</w:t>
+      </w:r>
+    </w:p>
+    <w:p>
+      <w:pPr>
+        <w:pStyle w:val="Normal"/>
+        <w:rPr>
+          <w:b w:val="false"/>
+          <w:b w:val="false"/>
+          <w:bCs w:val="false"/>
+          <w:i/>
+          <w:i/>
+          <w:sz w:val="28"/>
+          <w:szCs w:val="28"/>
+          <w:lang w:val="es-AR"/>
+        </w:rPr>
+      </w:pPr>
+      <w:r>
+        <w:rPr>
+          <w:b w:val="false"/>
+          <w:bCs w:val="false"/>
+          <w:i/>
+          <w:sz w:val="28"/>
+          <w:szCs w:val="28"/>
+          <w:lang w:val="es-AR"/>
+        </w:rPr>
+        <w:t xml:space="preserve">Por ultimo, Motorola figura como la marca con mas ingresos a la parte de venta </w:t>
+      </w:r>
+      <w:r>
+        <w:rPr>
+          <w:b w:val="false"/>
+          <w:bCs w:val="false"/>
+          <w:i/>
+          <w:sz w:val="28"/>
+          <w:szCs w:val="28"/>
+          <w:lang w:val="es-AR"/>
+        </w:rPr>
+        <w:t>y viendo sus numeros se puede decir que Trocafone no es muy elegida a la hora de querer vender un dispositivo</w:t>
+      </w:r>
+      <w:r>
+        <w:rPr>
+          <w:b w:val="false"/>
+          <w:bCs w:val="false"/>
+          <w:i/>
+          <w:sz w:val="28"/>
+          <w:szCs w:val="28"/>
+          <w:lang w:val="es-AR"/>
+        </w:rPr>
+        <w:t xml:space="preserve"> </w:t>
       </w:r>
       <w:r>
         <w:br w:type="page"/>
@@ -8241,7 +8161,7 @@
     </w:p>
     <w:p>
       <w:pPr>
-        <w:pStyle w:val="Encabezado2"/>
+        <w:pStyle w:val="Ttulo2"/>
         <w:tabs>
           <w:tab w:val="left" w:pos="918" w:leader="none"/>
         </w:tabs>
@@ -8260,7 +8180,7 @@
     </w:p>
     <w:p>
       <w:pPr>
-        <w:pStyle w:val="Encabezado2"/>
+        <w:pStyle w:val="Ttulo2"/>
         <w:tabs>
           <w:tab w:val="left" w:pos="918" w:leader="none"/>
         </w:tabs>
@@ -8279,7 +8199,7 @@
     </w:p>
     <w:p>
       <w:pPr>
-        <w:pStyle w:val="Encabezado2"/>
+        <w:pStyle w:val="Ttulo2"/>
         <w:numPr>
           <w:ilvl w:val="0"/>
           <w:numId w:val="3"/>
@@ -8302,7 +8222,7 @@
     </w:p>
     <w:p>
       <w:pPr>
-        <w:pStyle w:val="Encabezado2"/>
+        <w:pStyle w:val="Ttulo2"/>
         <w:tabs>
           <w:tab w:val="left" w:pos="918" w:leader="none"/>
         </w:tabs>
@@ -8346,7 +8266,7 @@
     </w:p>
     <w:p>
       <w:pPr>
-        <w:pStyle w:val="Encabezado2"/>
+        <w:pStyle w:val="Ttulo2"/>
         <w:numPr>
           <w:ilvl w:val="1"/>
           <w:numId w:val="3"/>
@@ -8371,7 +8291,7 @@
     </w:p>
     <w:p>
       <w:pPr>
-        <w:pStyle w:val="Encabezado2"/>
+        <w:pStyle w:val="Ttulo2"/>
         <w:tabs>
           <w:tab w:val="left" w:pos="0" w:leader="none"/>
         </w:tabs>
@@ -8397,7 +8317,7 @@
     </w:p>
     <w:p>
       <w:pPr>
-        <w:pStyle w:val="Encabezado2"/>
+        <w:pStyle w:val="Ttulo2"/>
         <w:tabs>
           <w:tab w:val="left" w:pos="0" w:leader="none"/>
         </w:tabs>
@@ -8429,7 +8349,7 @@
     </w:p>
     <w:p>
       <w:pPr>
-        <w:pStyle w:val="Encabezado2"/>
+        <w:pStyle w:val="Ttulo2"/>
         <w:tabs>
           <w:tab w:val="left" w:pos="0" w:leader="none"/>
         </w:tabs>
@@ -8455,7 +8375,7 @@
     </w:p>
     <w:p>
       <w:pPr>
-        <w:pStyle w:val="Encabezado2"/>
+        <w:pStyle w:val="Ttulo2"/>
         <w:tabs>
           <w:tab w:val="left" w:pos="0" w:leader="none"/>
         </w:tabs>
@@ -8476,7 +8396,7 @@
           <wp:inline distT="0" distB="0" distL="0" distR="0">
             <wp:extent cx="5133975" cy="4333875"/>
             <wp:effectExtent l="0" t="0" r="0" b="0"/>
-            <wp:docPr id="20" name="Imagen 24" descr=""/>
+            <wp:docPr id="21" name="Imagen 24" descr=""/>
             <wp:cNvGraphicFramePr>
               <a:graphicFrameLocks xmlns:a="http://schemas.openxmlformats.org/drawingml/2006/main" noChangeAspect="1"/>
             </wp:cNvGraphicFramePr>
@@ -8484,13 +8404,13 @@
               <a:graphicData uri="http://schemas.openxmlformats.org/drawingml/2006/picture">
                 <pic:pic xmlns:pic="http://schemas.openxmlformats.org/drawingml/2006/picture">
                   <pic:nvPicPr>
-                    <pic:cNvPr id="20" name="Imagen 24" descr=""/>
+                    <pic:cNvPr id="21" name="Imagen 24" descr=""/>
                     <pic:cNvPicPr>
                       <a:picLocks noChangeAspect="1" noChangeArrowheads="1"/>
                     </pic:cNvPicPr>
                   </pic:nvPicPr>
                   <pic:blipFill>
-                    <a:blip r:embed="rId21"/>
+                    <a:blip r:embed="rId22"/>
                     <a:stretch>
                       <a:fillRect/>
                     </a:stretch>
@@ -8513,7 +8433,7 @@
     </w:p>
     <w:p>
       <w:pPr>
-        <w:pStyle w:val="Encabezado2"/>
+        <w:pStyle w:val="Ttulo2"/>
         <w:tabs>
           <w:tab w:val="left" w:pos="0" w:leader="none"/>
         </w:tabs>
@@ -8539,7 +8459,7 @@
     </w:p>
     <w:p>
       <w:pPr>
-        <w:pStyle w:val="Encabezado2"/>
+        <w:pStyle w:val="Ttulo2"/>
         <w:tabs>
           <w:tab w:val="left" w:pos="0" w:leader="none"/>
         </w:tabs>
@@ -8555,18 +8475,12 @@
         </w:rPr>
       </w:pPr>
       <w:r>
-        <w:rPr>
-          <w:b w:val="false"/>
-          <w:i w:val="false"/>
-          <w:sz w:val="22"/>
-          <w:lang w:val="es-AR"/>
-        </w:rPr>
-        <w:t>Para el caso de Apple, el color que predomina es el gris ya que es el color más básico de la marca, seguido por el dorado y el plateado.</w:t>
-      </w:r>
-    </w:p>
-    <w:p>
-      <w:pPr>
-        <w:pStyle w:val="Encabezado2"/>
+        <w:rPr/>
+      </w:r>
+    </w:p>
+    <w:p>
+      <w:pPr>
+        <w:pStyle w:val="Ttulo2"/>
         <w:tabs>
           <w:tab w:val="left" w:pos="0" w:leader="none"/>
         </w:tabs>
@@ -8588,11 +8502,38 @@
           <w:sz w:val="22"/>
           <w:lang w:val="es-AR"/>
         </w:rPr>
-      </w:r>
-    </w:p>
-    <w:p>
-      <w:pPr>
-        <w:pStyle w:val="Encabezado2"/>
+        <w:t>Para el caso de Apple, el color que predomina es el gris ya que es el color más básico de la marca, seguido por el dorado y el plateado.</w:t>
+      </w:r>
+    </w:p>
+    <w:p>
+      <w:pPr>
+        <w:pStyle w:val="Ttulo2"/>
+        <w:tabs>
+          <w:tab w:val="left" w:pos="0" w:leader="none"/>
+        </w:tabs>
+        <w:spacing w:before="2" w:after="0"/>
+        <w:ind w:left="0" w:hanging="0"/>
+        <w:rPr>
+          <w:b w:val="false"/>
+          <w:b w:val="false"/>
+          <w:i w:val="false"/>
+          <w:i w:val="false"/>
+          <w:sz w:val="22"/>
+          <w:lang w:val="es-AR"/>
+        </w:rPr>
+      </w:pPr>
+      <w:r>
+        <w:rPr>
+          <w:b w:val="false"/>
+          <w:i w:val="false"/>
+          <w:sz w:val="22"/>
+          <w:lang w:val="es-AR"/>
+        </w:rPr>
+      </w:r>
+    </w:p>
+    <w:p>
+      <w:pPr>
+        <w:pStyle w:val="Ttulo2"/>
         <w:tabs>
           <w:tab w:val="left" w:pos="284" w:leader="none"/>
         </w:tabs>
@@ -8611,7 +8552,7 @@
     </w:p>
     <w:p>
       <w:pPr>
-        <w:pStyle w:val="Encabezado2"/>
+        <w:pStyle w:val="Ttulo2"/>
         <w:tabs>
           <w:tab w:val="left" w:pos="284" w:leader="none"/>
         </w:tabs>
@@ -8659,10 +8600,7 @@
     <w:p>
       <w:pPr>
         <w:pStyle w:val="Normal"/>
-        <w:rPr>
-          <w:sz w:val="24"/>
-          <w:lang w:val="es-AR"/>
-        </w:rPr>
+        <w:rPr/>
       </w:pPr>
       <w:r>
         <w:rPr/>
@@ -8670,7 +8608,7 @@
           <wp:inline distT="0" distB="0" distL="0" distR="0">
             <wp:extent cx="5343525" cy="4524375"/>
             <wp:effectExtent l="0" t="0" r="0" b="0"/>
-            <wp:docPr id="21" name="Imagen 25" descr=""/>
+            <wp:docPr id="22" name="Imagen 25" descr=""/>
             <wp:cNvGraphicFramePr>
               <a:graphicFrameLocks xmlns:a="http://schemas.openxmlformats.org/drawingml/2006/main" noChangeAspect="1"/>
             </wp:cNvGraphicFramePr>
@@ -8678,13 +8616,13 @@
               <a:graphicData uri="http://schemas.openxmlformats.org/drawingml/2006/picture">
                 <pic:pic xmlns:pic="http://schemas.openxmlformats.org/drawingml/2006/picture">
                   <pic:nvPicPr>
-                    <pic:cNvPr id="21" name="Imagen 25" descr=""/>
+                    <pic:cNvPr id="22" name="Imagen 25" descr=""/>
                     <pic:cNvPicPr>
                       <a:picLocks noChangeAspect="1" noChangeArrowheads="1"/>
                     </pic:cNvPicPr>
                   </pic:nvPicPr>
                   <pic:blipFill>
-                    <a:blip r:embed="rId22"/>
+                    <a:blip r:embed="rId23"/>
                     <a:stretch>
                       <a:fillRect/>
                     </a:stretch>
@@ -8735,6 +8673,28 @@
         </w:rPr>
       </w:pPr>
       <w:r>
+        <w:rPr/>
+      </w:r>
+    </w:p>
+    <w:p>
+      <w:pPr>
+        <w:pStyle w:val="Normal"/>
+        <w:rPr>
+          <w:lang w:val="es-AR"/>
+        </w:rPr>
+      </w:pPr>
+      <w:r>
+        <w:rPr/>
+      </w:r>
+    </w:p>
+    <w:p>
+      <w:pPr>
+        <w:pStyle w:val="Normal"/>
+        <w:rPr>
+          <w:lang w:val="es-AR"/>
+        </w:rPr>
+      </w:pPr>
+      <w:r>
         <w:rPr>
           <w:lang w:val="es-AR"/>
         </w:rPr>
@@ -8792,7 +8752,7 @@
           <wp:inline distT="0" distB="0" distL="0" distR="0">
             <wp:extent cx="5410200" cy="4581525"/>
             <wp:effectExtent l="0" t="0" r="0" b="0"/>
-            <wp:docPr id="22" name="Imagen 26" descr=""/>
+            <wp:docPr id="23" name="Imagen 26" descr=""/>
             <wp:cNvGraphicFramePr>
               <a:graphicFrameLocks xmlns:a="http://schemas.openxmlformats.org/drawingml/2006/main" noChangeAspect="1"/>
             </wp:cNvGraphicFramePr>
@@ -8800,13 +8760,13 @@
               <a:graphicData uri="http://schemas.openxmlformats.org/drawingml/2006/picture">
                 <pic:pic xmlns:pic="http://schemas.openxmlformats.org/drawingml/2006/picture">
                   <pic:nvPicPr>
-                    <pic:cNvPr id="22" name="Imagen 26" descr=""/>
+                    <pic:cNvPr id="23" name="Imagen 26" descr=""/>
                     <pic:cNvPicPr>
                       <a:picLocks noChangeAspect="1" noChangeArrowheads="1"/>
                     </pic:cNvPicPr>
                   </pic:nvPicPr>
                   <pic:blipFill>
-                    <a:blip r:embed="rId23"/>
+                    <a:blip r:embed="rId24"/>
                     <a:stretch>
                       <a:fillRect/>
                     </a:stretch>
@@ -8842,22 +8802,61 @@
       <w:pPr>
         <w:pStyle w:val="Normal"/>
         <w:rPr>
-          <w:b/>
-          <w:b/>
-          <w:bCs/>
-          <w:i/>
-          <w:i/>
-          <w:sz w:val="24"/>
+          <w:bCs/>
           <w:szCs w:val="28"/>
           <w:lang w:val="es-AR"/>
         </w:rPr>
       </w:pPr>
       <w:r>
+        <w:rPr/>
+      </w:r>
+    </w:p>
+    <w:p>
+      <w:pPr>
+        <w:pStyle w:val="Normal"/>
         <w:rPr>
           <w:bCs/>
           <w:szCs w:val="28"/>
           <w:lang w:val="es-AR"/>
         </w:rPr>
+      </w:pPr>
+      <w:r>
+        <w:rPr/>
+      </w:r>
+    </w:p>
+    <w:p>
+      <w:pPr>
+        <w:pStyle w:val="Normal"/>
+        <w:rPr>
+          <w:bCs/>
+          <w:szCs w:val="28"/>
+          <w:lang w:val="es-AR"/>
+        </w:rPr>
+      </w:pPr>
+      <w:r>
+        <w:rPr/>
+      </w:r>
+    </w:p>
+    <w:p>
+      <w:pPr>
+        <w:pStyle w:val="Normal"/>
+        <w:rPr>
+          <w:b/>
+          <w:b/>
+          <w:bCs/>
+          <w:i/>
+          <w:i/>
+          <w:sz w:val="24"/>
+          <w:szCs w:val="28"/>
+          <w:lang w:val="es-AR"/>
+        </w:rPr>
+      </w:pPr>
+      <w:r>
+        <w:rPr>
+          <w:bCs/>
+          <w:szCs w:val="28"/>
+          <w:lang w:val="es-AR"/>
+        </w:rPr>
         <w:t>En Samsung, el color con más actividad es el negro, al igual que en Motorola. Pero al tener Samsung muchos más modelos en el mercado hace que el dorado también sea un color fuerte en la actividad de la página.</w:t>
       </w:r>
       <w:r>
@@ -8866,7 +8865,7 @@
     </w:p>
     <w:p>
       <w:pPr>
-        <w:pStyle w:val="Encabezado2"/>
+        <w:pStyle w:val="Ttulo2"/>
         <w:numPr>
           <w:ilvl w:val="1"/>
           <w:numId w:val="3"/>
@@ -8891,7 +8890,7 @@
     </w:p>
     <w:p>
       <w:pPr>
-        <w:pStyle w:val="Encabezado2"/>
+        <w:pStyle w:val="Ttulo2"/>
         <w:tabs>
           <w:tab w:val="left" w:pos="918" w:leader="none"/>
         </w:tabs>
@@ -8910,7 +8909,7 @@
     </w:p>
     <w:p>
       <w:pPr>
-        <w:pStyle w:val="Encabezado2"/>
+        <w:pStyle w:val="Ttulo2"/>
         <w:tabs>
           <w:tab w:val="left" w:pos="0" w:leader="none"/>
         </w:tabs>
@@ -8937,7 +8936,7 @@
     </w:p>
     <w:p>
       <w:pPr>
-        <w:pStyle w:val="Encabezado2"/>
+        <w:pStyle w:val="Ttulo2"/>
         <w:tabs>
           <w:tab w:val="left" w:pos="0" w:leader="none"/>
         </w:tabs>
@@ -8963,7 +8962,7 @@
     </w:p>
     <w:p>
       <w:pPr>
-        <w:pStyle w:val="Encabezado2"/>
+        <w:pStyle w:val="Ttulo2"/>
         <w:tabs>
           <w:tab w:val="left" w:pos="0" w:leader="none"/>
         </w:tabs>
@@ -8984,7 +8983,7 @@
           <wp:inline distT="0" distB="0" distL="0" distR="0">
             <wp:extent cx="1685925" cy="4352925"/>
             <wp:effectExtent l="0" t="0" r="0" b="0"/>
-            <wp:docPr id="23" name="Imagen 27" descr=""/>
+            <wp:docPr id="24" name="Imagen 27" descr=""/>
             <wp:cNvGraphicFramePr>
               <a:graphicFrameLocks xmlns:a="http://schemas.openxmlformats.org/drawingml/2006/main" noChangeAspect="1"/>
             </wp:cNvGraphicFramePr>
@@ -8992,13 +8991,13 @@
               <a:graphicData uri="http://schemas.openxmlformats.org/drawingml/2006/picture">
                 <pic:pic xmlns:pic="http://schemas.openxmlformats.org/drawingml/2006/picture">
                   <pic:nvPicPr>
-                    <pic:cNvPr id="23" name="Imagen 27" descr=""/>
+                    <pic:cNvPr id="24" name="Imagen 27" descr=""/>
                     <pic:cNvPicPr>
                       <a:picLocks noChangeAspect="1" noChangeArrowheads="1"/>
                     </pic:cNvPicPr>
                   </pic:nvPicPr>
                   <pic:blipFill>
-                    <a:blip r:embed="rId24"/>
+                    <a:blip r:embed="rId25"/>
                     <a:stretch>
                       <a:fillRect/>
                     </a:stretch>
@@ -9021,7 +9020,7 @@
     </w:p>
     <w:p>
       <w:pPr>
-        <w:pStyle w:val="Encabezado2"/>
+        <w:pStyle w:val="Ttulo2"/>
         <w:tabs>
           <w:tab w:val="left" w:pos="918" w:leader="none"/>
         </w:tabs>
@@ -9072,7 +9071,7 @@
           <wp:inline distT="0" distB="0" distL="0" distR="0">
             <wp:extent cx="5342890" cy="3474720"/>
             <wp:effectExtent l="0" t="0" r="0" b="0"/>
-            <wp:docPr id="24" name="Imagen 28" descr=""/>
+            <wp:docPr id="25" name="Imagen 28" descr=""/>
             <wp:cNvGraphicFramePr>
               <a:graphicFrameLocks xmlns:a="http://schemas.openxmlformats.org/drawingml/2006/main" noChangeAspect="1"/>
             </wp:cNvGraphicFramePr>
@@ -9080,13 +9079,13 @@
               <a:graphicData uri="http://schemas.openxmlformats.org/drawingml/2006/picture">
                 <pic:pic xmlns:pic="http://schemas.openxmlformats.org/drawingml/2006/picture">
                   <pic:nvPicPr>
-                    <pic:cNvPr id="24" name="Imagen 28" descr=""/>
+                    <pic:cNvPr id="25" name="Imagen 28" descr=""/>
                     <pic:cNvPicPr>
                       <a:picLocks noChangeAspect="1" noChangeArrowheads="1"/>
                     </pic:cNvPicPr>
                   </pic:nvPicPr>
                   <pic:blipFill>
-                    <a:blip r:embed="rId25"/>
+                    <a:blip r:embed="rId26"/>
                     <a:stretch>
                       <a:fillRect/>
                     </a:stretch>
@@ -9119,7 +9118,7 @@
     </w:p>
     <w:p>
       <w:pPr>
-        <w:pStyle w:val="Encabezado2"/>
+        <w:pStyle w:val="Ttulo2"/>
         <w:numPr>
           <w:ilvl w:val="1"/>
           <w:numId w:val="3"/>
@@ -9143,7 +9142,7 @@
     </w:p>
     <w:p>
       <w:pPr>
-        <w:pStyle w:val="Encabezado2"/>
+        <w:pStyle w:val="Ttulo2"/>
         <w:tabs>
           <w:tab w:val="left" w:pos="918" w:leader="none"/>
         </w:tabs>
@@ -9201,7 +9200,7 @@
           <wp:inline distT="0" distB="0" distL="0" distR="0">
             <wp:extent cx="5612130" cy="3831590"/>
             <wp:effectExtent l="0" t="0" r="0" b="0"/>
-            <wp:docPr id="25" name="Imagen 29" descr=""/>
+            <wp:docPr id="26" name="Imagen 29" descr=""/>
             <wp:cNvGraphicFramePr>
               <a:graphicFrameLocks xmlns:a="http://schemas.openxmlformats.org/drawingml/2006/main" noChangeAspect="1"/>
             </wp:cNvGraphicFramePr>
@@ -9209,13 +9208,13 @@
               <a:graphicData uri="http://schemas.openxmlformats.org/drawingml/2006/picture">
                 <pic:pic xmlns:pic="http://schemas.openxmlformats.org/drawingml/2006/picture">
                   <pic:nvPicPr>
-                    <pic:cNvPr id="25" name="Imagen 29" descr=""/>
+                    <pic:cNvPr id="26" name="Imagen 29" descr=""/>
                     <pic:cNvPicPr>
                       <a:picLocks noChangeAspect="1" noChangeArrowheads="1"/>
                     </pic:cNvPicPr>
                   </pic:nvPicPr>
                   <pic:blipFill>
-                    <a:blip r:embed="rId26"/>
+                    <a:blip r:embed="rId27"/>
                     <a:stretch>
                       <a:fillRect/>
                     </a:stretch>
@@ -9313,7 +9312,7 @@
     </w:p>
     <w:p>
       <w:pPr>
-        <w:pStyle w:val="Encabezado2"/>
+        <w:pStyle w:val="Ttulo2"/>
         <w:numPr>
           <w:ilvl w:val="1"/>
           <w:numId w:val="3"/>
@@ -9339,7 +9338,7 @@
     </w:p>
     <w:p>
       <w:pPr>
-        <w:pStyle w:val="Encabezado2"/>
+        <w:pStyle w:val="Ttulo2"/>
         <w:tabs>
           <w:tab w:val="left" w:pos="918" w:leader="none"/>
           <w:tab w:val="left" w:pos="4678" w:leader="none"/>
@@ -9365,7 +9364,7 @@
     </w:p>
     <w:p>
       <w:pPr>
-        <w:pStyle w:val="Encabezado2"/>
+        <w:pStyle w:val="Ttulo2"/>
         <w:tabs>
           <w:tab w:val="left" w:pos="0" w:leader="none"/>
           <w:tab w:val="left" w:pos="4678" w:leader="none"/>
@@ -9393,7 +9392,7 @@
     </w:p>
     <w:p>
       <w:pPr>
-        <w:pStyle w:val="Encabezado2"/>
+        <w:pStyle w:val="Ttulo2"/>
         <w:tabs>
           <w:tab w:val="left" w:pos="0" w:leader="none"/>
           <w:tab w:val="left" w:pos="4678" w:leader="none"/>
@@ -9420,7 +9419,7 @@
     </w:p>
     <w:p>
       <w:pPr>
-        <w:pStyle w:val="Encabezado2"/>
+        <w:pStyle w:val="Ttulo2"/>
         <w:tabs>
           <w:tab w:val="left" w:pos="0" w:leader="none"/>
           <w:tab w:val="left" w:pos="4678" w:leader="none"/>
@@ -9442,7 +9441,7 @@
           <wp:inline distT="0" distB="0" distL="0" distR="0">
             <wp:extent cx="5612130" cy="4069715"/>
             <wp:effectExtent l="0" t="0" r="0" b="0"/>
-            <wp:docPr id="26" name="Imagen 31" descr=""/>
+            <wp:docPr id="27" name="Imagen 31" descr=""/>
             <wp:cNvGraphicFramePr>
               <a:graphicFrameLocks xmlns:a="http://schemas.openxmlformats.org/drawingml/2006/main" noChangeAspect="1"/>
             </wp:cNvGraphicFramePr>
@@ -9450,13 +9449,13 @@
               <a:graphicData uri="http://schemas.openxmlformats.org/drawingml/2006/picture">
                 <pic:pic xmlns:pic="http://schemas.openxmlformats.org/drawingml/2006/picture">
                   <pic:nvPicPr>
-                    <pic:cNvPr id="26" name="Imagen 31" descr=""/>
+                    <pic:cNvPr id="27" name="Imagen 31" descr=""/>
                     <pic:cNvPicPr>
                       <a:picLocks noChangeAspect="1" noChangeArrowheads="1"/>
                     </pic:cNvPicPr>
                   </pic:nvPicPr>
                   <pic:blipFill>
-                    <a:blip r:embed="rId27"/>
+                    <a:blip r:embed="rId28"/>
                     <a:stretch>
                       <a:fillRect/>
                     </a:stretch>
@@ -9503,7 +9502,7 @@
     </w:p>
     <w:p>
       <w:pPr>
-        <w:pStyle w:val="Encabezado2"/>
+        <w:pStyle w:val="Ttulo2"/>
         <w:tabs>
           <w:tab w:val="left" w:pos="918" w:leader="none"/>
           <w:tab w:val="left" w:pos="4678" w:leader="none"/>
@@ -9523,7 +9522,7 @@
     </w:p>
     <w:p>
       <w:pPr>
-        <w:pStyle w:val="Encabezado2"/>
+        <w:pStyle w:val="Ttulo2"/>
         <w:numPr>
           <w:ilvl w:val="1"/>
           <w:numId w:val="3"/>
@@ -9546,7 +9545,7 @@
     </w:p>
     <w:p>
       <w:pPr>
-        <w:pStyle w:val="Encabezado2"/>
+        <w:pStyle w:val="Ttulo2"/>
         <w:tabs>
           <w:tab w:val="left" w:pos="918" w:leader="none"/>
         </w:tabs>
@@ -9601,7 +9600,7 @@
     </w:p>
     <w:p>
       <w:pPr>
-        <w:pStyle w:val="Encabezado2"/>
+        <w:pStyle w:val="Ttulo2"/>
         <w:tabs>
           <w:tab w:val="left" w:pos="918" w:leader="none"/>
         </w:tabs>
@@ -9620,7 +9619,7 @@
     </w:p>
     <w:p>
       <w:pPr>
-        <w:pStyle w:val="Encabezado2"/>
+        <w:pStyle w:val="Ttulo2"/>
         <w:tabs>
           <w:tab w:val="left" w:pos="918" w:leader="none"/>
           <w:tab w:val="left" w:pos="4678" w:leader="none"/>
@@ -9640,7 +9639,7 @@
     </w:p>
     <w:p>
       <w:pPr>
-        <w:pStyle w:val="Encabezado2"/>
+        <w:pStyle w:val="Ttulo2"/>
         <w:numPr>
           <w:ilvl w:val="0"/>
           <w:numId w:val="3"/>
@@ -9665,7 +9664,7 @@
     </w:p>
     <w:p>
       <w:pPr>
-        <w:pStyle w:val="Encabezado2"/>
+        <w:pStyle w:val="Ttulo2"/>
         <w:tabs>
           <w:tab w:val="left" w:pos="0" w:leader="none"/>
           <w:tab w:val="left" w:pos="4678" w:leader="none"/>
@@ -9692,7 +9691,7 @@
     </w:p>
     <w:p>
       <w:pPr>
-        <w:pStyle w:val="Encabezado2"/>
+        <w:pStyle w:val="Ttulo2"/>
         <w:tabs>
           <w:tab w:val="left" w:pos="0" w:leader="none"/>
           <w:tab w:val="left" w:pos="4678" w:leader="none"/>
@@ -9720,7 +9719,7 @@
     </w:p>
     <w:p>
       <w:pPr>
-        <w:pStyle w:val="Encabezado2"/>
+        <w:pStyle w:val="Ttulo2"/>
         <w:tabs>
           <w:tab w:val="left" w:pos="0" w:leader="none"/>
           <w:tab w:val="left" w:pos="4678" w:leader="none"/>
@@ -9747,7 +9746,7 @@
     </w:p>
     <w:p>
       <w:pPr>
-        <w:pStyle w:val="Encabezado2"/>
+        <w:pStyle w:val="Ttulo2"/>
         <w:numPr>
           <w:ilvl w:val="1"/>
           <w:numId w:val="3"/>
@@ -9772,7 +9771,7 @@
     </w:p>
     <w:p>
       <w:pPr>
-        <w:pStyle w:val="Encabezado2"/>
+        <w:pStyle w:val="Ttulo2"/>
         <w:tabs>
           <w:tab w:val="left" w:pos="284" w:leader="none"/>
         </w:tabs>
@@ -9791,7 +9790,7 @@
     </w:p>
     <w:p>
       <w:pPr>
-        <w:pStyle w:val="Encabezado2"/>
+        <w:pStyle w:val="Ttulo2"/>
         <w:tabs>
           <w:tab w:val="left" w:pos="284" w:leader="none"/>
         </w:tabs>
@@ -9807,7 +9806,7 @@
           <wp:inline distT="0" distB="0" distL="0" distR="0">
             <wp:extent cx="2257425" cy="4743450"/>
             <wp:effectExtent l="0" t="0" r="0" b="0"/>
-            <wp:docPr id="27" name="Imagen 32" descr=""/>
+            <wp:docPr id="28" name="Imagen 32" descr=""/>
             <wp:cNvGraphicFramePr>
               <a:graphicFrameLocks xmlns:a="http://schemas.openxmlformats.org/drawingml/2006/main" noChangeAspect="1"/>
             </wp:cNvGraphicFramePr>
@@ -9815,13 +9814,13 @@
               <a:graphicData uri="http://schemas.openxmlformats.org/drawingml/2006/picture">
                 <pic:pic xmlns:pic="http://schemas.openxmlformats.org/drawingml/2006/picture">
                   <pic:nvPicPr>
-                    <pic:cNvPr id="27" name="Imagen 32" descr=""/>
+                    <pic:cNvPr id="28" name="Imagen 32" descr=""/>
                     <pic:cNvPicPr>
                       <a:picLocks noChangeAspect="1" noChangeArrowheads="1"/>
                     </pic:cNvPicPr>
                   </pic:nvPicPr>
                   <pic:blipFill>
-                    <a:blip r:embed="rId28"/>
+                    <a:blip r:embed="rId29"/>
                     <a:stretch>
                       <a:fillRect/>
                     </a:stretch>
@@ -9918,7 +9917,7 @@
     </w:p>
     <w:p>
       <w:pPr>
-        <w:pStyle w:val="Encabezado2"/>
+        <w:pStyle w:val="Ttulo2"/>
         <w:tabs>
           <w:tab w:val="left" w:pos="918" w:leader="none"/>
         </w:tabs>
@@ -9937,7 +9936,7 @@
     </w:p>
     <w:p>
       <w:pPr>
-        <w:pStyle w:val="Encabezado2"/>
+        <w:pStyle w:val="Ttulo2"/>
         <w:numPr>
           <w:ilvl w:val="1"/>
           <w:numId w:val="3"/>
@@ -9962,7 +9961,7 @@
     </w:p>
     <w:p>
       <w:pPr>
-        <w:pStyle w:val="Encabezado2"/>
+        <w:pStyle w:val="Ttulo2"/>
         <w:tabs>
           <w:tab w:val="left" w:pos="918" w:leader="none"/>
         </w:tabs>
@@ -9993,7 +9992,7 @@
           <wp:inline distT="0" distB="0" distL="0" distR="0">
             <wp:extent cx="1943100" cy="5857875"/>
             <wp:effectExtent l="0" t="0" r="0" b="0"/>
-            <wp:docPr id="28" name="Imagen 33" descr=""/>
+            <wp:docPr id="29" name="Imagen 33" descr=""/>
             <wp:cNvGraphicFramePr>
               <a:graphicFrameLocks xmlns:a="http://schemas.openxmlformats.org/drawingml/2006/main" noChangeAspect="1"/>
             </wp:cNvGraphicFramePr>
@@ -10001,13 +10000,13 @@
               <a:graphicData uri="http://schemas.openxmlformats.org/drawingml/2006/picture">
                 <pic:pic xmlns:pic="http://schemas.openxmlformats.org/drawingml/2006/picture">
                   <pic:nvPicPr>
-                    <pic:cNvPr id="28" name="Imagen 33" descr=""/>
+                    <pic:cNvPr id="29" name="Imagen 33" descr=""/>
                     <pic:cNvPicPr>
                       <a:picLocks noChangeAspect="1" noChangeArrowheads="1"/>
                     </pic:cNvPicPr>
                   </pic:nvPicPr>
                   <pic:blipFill>
-                    <a:blip r:embed="rId29"/>
+                    <a:blip r:embed="rId30"/>
                     <a:stretch>
                       <a:fillRect/>
                     </a:stretch>
@@ -10077,7 +10076,7 @@
     </w:p>
     <w:p>
       <w:pPr>
-        <w:pStyle w:val="Encabezado2"/>
+        <w:pStyle w:val="Ttulo2"/>
         <w:tabs>
           <w:tab w:val="left" w:pos="918" w:leader="none"/>
         </w:tabs>
@@ -10096,7 +10095,7 @@
     </w:p>
     <w:p>
       <w:pPr>
-        <w:pStyle w:val="Encabezado2"/>
+        <w:pStyle w:val="Ttulo2"/>
         <w:numPr>
           <w:ilvl w:val="1"/>
           <w:numId w:val="3"/>
@@ -10166,7 +10165,7 @@
           <wp:inline distT="0" distB="0" distL="0" distR="0">
             <wp:extent cx="4362450" cy="4905375"/>
             <wp:effectExtent l="0" t="0" r="0" b="0"/>
-            <wp:docPr id="29" name="Imagen 34" descr=""/>
+            <wp:docPr id="30" name="Imagen 34" descr=""/>
             <wp:cNvGraphicFramePr>
               <a:graphicFrameLocks xmlns:a="http://schemas.openxmlformats.org/drawingml/2006/main" noChangeAspect="1"/>
             </wp:cNvGraphicFramePr>
@@ -10174,13 +10173,13 @@
               <a:graphicData uri="http://schemas.openxmlformats.org/drawingml/2006/picture">
                 <pic:pic xmlns:pic="http://schemas.openxmlformats.org/drawingml/2006/picture">
                   <pic:nvPicPr>
-                    <pic:cNvPr id="29" name="Imagen 34" descr=""/>
+                    <pic:cNvPr id="30" name="Imagen 34" descr=""/>
                     <pic:cNvPicPr>
                       <a:picLocks noChangeAspect="1" noChangeArrowheads="1"/>
                     </pic:cNvPicPr>
                   </pic:nvPicPr>
                   <pic:blipFill>
-                    <a:blip r:embed="rId30"/>
+                    <a:blip r:embed="rId31"/>
                     <a:stretch>
                       <a:fillRect/>
                     </a:stretch>
@@ -10253,7 +10252,7 @@
           <wp:inline distT="0" distB="0" distL="0" distR="0">
             <wp:extent cx="4972050" cy="5800725"/>
             <wp:effectExtent l="0" t="0" r="0" b="0"/>
-            <wp:docPr id="30" name="Imagen 35" descr=""/>
+            <wp:docPr id="31" name="Imagen 35" descr=""/>
             <wp:cNvGraphicFramePr>
               <a:graphicFrameLocks xmlns:a="http://schemas.openxmlformats.org/drawingml/2006/main" noChangeAspect="1"/>
             </wp:cNvGraphicFramePr>
@@ -10261,13 +10260,13 @@
               <a:graphicData uri="http://schemas.openxmlformats.org/drawingml/2006/picture">
                 <pic:pic xmlns:pic="http://schemas.openxmlformats.org/drawingml/2006/picture">
                   <pic:nvPicPr>
-                    <pic:cNvPr id="30" name="Imagen 35" descr=""/>
+                    <pic:cNvPr id="31" name="Imagen 35" descr=""/>
                     <pic:cNvPicPr>
                       <a:picLocks noChangeAspect="1" noChangeArrowheads="1"/>
                     </pic:cNvPicPr>
                   </pic:nvPicPr>
                   <pic:blipFill>
-                    <a:blip r:embed="rId31"/>
+                    <a:blip r:embed="rId32"/>
                     <a:stretch>
                       <a:fillRect/>
                     </a:stretch>
@@ -10316,7 +10315,7 @@
     </w:p>
     <w:p>
       <w:pPr>
-        <w:pStyle w:val="Encabezado2"/>
+        <w:pStyle w:val="Ttulo2"/>
         <w:numPr>
           <w:ilvl w:val="1"/>
           <w:numId w:val="3"/>
@@ -10404,7 +10403,7 @@
     </w:p>
     <w:p>
       <w:pPr>
-        <w:pStyle w:val="Encabezado2"/>
+        <w:pStyle w:val="Ttulo2"/>
         <w:numPr>
           <w:ilvl w:val="0"/>
           <w:numId w:val="3"/>
@@ -10426,7 +10425,7 @@
     </w:p>
     <w:p>
       <w:pPr>
-        <w:pStyle w:val="Encabezado2"/>
+        <w:pStyle w:val="Ttulo2"/>
         <w:tabs>
           <w:tab w:val="left" w:pos="918" w:leader="none"/>
           <w:tab w:val="left" w:pos="4678" w:leader="none"/>
@@ -10446,7 +10445,7 @@
     </w:p>
     <w:p>
       <w:pPr>
-        <w:pStyle w:val="Encabezado2"/>
+        <w:pStyle w:val="Ttulo2"/>
         <w:tabs>
           <w:tab w:val="left" w:pos="0" w:leader="none"/>
           <w:tab w:val="left" w:pos="4678" w:leader="none"/>
@@ -10474,7 +10473,7 @@
     </w:p>
     <w:p>
       <w:pPr>
-        <w:pStyle w:val="Encabezado2"/>
+        <w:pStyle w:val="Ttulo2"/>
         <w:tabs>
           <w:tab w:val="left" w:pos="0" w:leader="none"/>
           <w:tab w:val="left" w:pos="4678" w:leader="none"/>
@@ -10501,7 +10500,7 @@
     </w:p>
     <w:p>
       <w:pPr>
-        <w:pStyle w:val="Encabezado2"/>
+        <w:pStyle w:val="Ttulo2"/>
         <w:tabs>
           <w:tab w:val="left" w:pos="0" w:leader="none"/>
           <w:tab w:val="left" w:pos="4678" w:leader="none"/>
@@ -10523,7 +10522,7 @@
           <wp:inline distT="0" distB="0" distL="0" distR="0">
             <wp:extent cx="2629535" cy="5009515"/>
             <wp:effectExtent l="0" t="0" r="0" b="0"/>
-            <wp:docPr id="31" name="Imagen 36" descr=""/>
+            <wp:docPr id="32" name="Imagen 36" descr=""/>
             <wp:cNvGraphicFramePr>
               <a:graphicFrameLocks xmlns:a="http://schemas.openxmlformats.org/drawingml/2006/main" noChangeAspect="1"/>
             </wp:cNvGraphicFramePr>
@@ -10531,13 +10530,13 @@
               <a:graphicData uri="http://schemas.openxmlformats.org/drawingml/2006/picture">
                 <pic:pic xmlns:pic="http://schemas.openxmlformats.org/drawingml/2006/picture">
                   <pic:nvPicPr>
-                    <pic:cNvPr id="31" name="Imagen 36" descr=""/>
+                    <pic:cNvPr id="32" name="Imagen 36" descr=""/>
                     <pic:cNvPicPr>
                       <a:picLocks noChangeAspect="1" noChangeArrowheads="1"/>
                     </pic:cNvPicPr>
                   </pic:nvPicPr>
                   <pic:blipFill>
-                    <a:blip r:embed="rId32"/>
+                    <a:blip r:embed="rId33"/>
                     <a:stretch>
                       <a:fillRect/>
                     </a:stretch>
@@ -10560,7 +10559,7 @@
     </w:p>
     <w:p>
       <w:pPr>
-        <w:pStyle w:val="Encabezado2"/>
+        <w:pStyle w:val="Ttulo2"/>
         <w:tabs>
           <w:tab w:val="left" w:pos="0" w:leader="none"/>
           <w:tab w:val="left" w:pos="4678" w:leader="none"/>
@@ -10638,7 +10637,7 @@
           <wp:inline distT="0" distB="0" distL="0" distR="0">
             <wp:extent cx="5391150" cy="2282190"/>
             <wp:effectExtent l="0" t="0" r="0" b="0"/>
-            <wp:docPr id="32" name="Imagen 37" descr=""/>
+            <wp:docPr id="33" name="Imagen 37" descr=""/>
             <wp:cNvGraphicFramePr>
               <a:graphicFrameLocks xmlns:a="http://schemas.openxmlformats.org/drawingml/2006/main" noChangeAspect="1"/>
             </wp:cNvGraphicFramePr>
@@ -10646,13 +10645,13 @@
               <a:graphicData uri="http://schemas.openxmlformats.org/drawingml/2006/picture">
                 <pic:pic xmlns:pic="http://schemas.openxmlformats.org/drawingml/2006/picture">
                   <pic:nvPicPr>
-                    <pic:cNvPr id="32" name="Imagen 37" descr=""/>
+                    <pic:cNvPr id="33" name="Imagen 37" descr=""/>
                     <pic:cNvPicPr>
                       <a:picLocks noChangeAspect="1" noChangeArrowheads="1"/>
                     </pic:cNvPicPr>
                   </pic:nvPicPr>
                   <pic:blipFill>
-                    <a:blip r:embed="rId33"/>
+                    <a:blip r:embed="rId34"/>
                     <a:stretch>
                       <a:fillRect/>
                     </a:stretch>
@@ -10685,7 +10684,7 @@
     </w:p>
     <w:p>
       <w:pPr>
-        <w:pStyle w:val="Encabezado2"/>
+        <w:pStyle w:val="Ttulo2"/>
         <w:tabs>
           <w:tab w:val="left" w:pos="0" w:leader="none"/>
           <w:tab w:val="left" w:pos="4678" w:leader="none"/>
@@ -10713,7 +10712,7 @@
     </w:p>
     <w:p>
       <w:pPr>
-        <w:pStyle w:val="Encabezado2"/>
+        <w:pStyle w:val="Ttulo2"/>
         <w:tabs>
           <w:tab w:val="left" w:pos="0" w:leader="none"/>
           <w:tab w:val="left" w:pos="4678" w:leader="none"/>
@@ -10735,7 +10734,7 @@
           <wp:inline distT="0" distB="0" distL="0" distR="0">
             <wp:extent cx="3429000" cy="1809750"/>
             <wp:effectExtent l="0" t="0" r="0" b="0"/>
-            <wp:docPr id="33" name="Imagen 38" descr=""/>
+            <wp:docPr id="34" name="Imagen 38" descr=""/>
             <wp:cNvGraphicFramePr>
               <a:graphicFrameLocks xmlns:a="http://schemas.openxmlformats.org/drawingml/2006/main" noChangeAspect="1"/>
             </wp:cNvGraphicFramePr>
@@ -10743,13 +10742,13 @@
               <a:graphicData uri="http://schemas.openxmlformats.org/drawingml/2006/picture">
                 <pic:pic xmlns:pic="http://schemas.openxmlformats.org/drawingml/2006/picture">
                   <pic:nvPicPr>
-                    <pic:cNvPr id="33" name="Imagen 38" descr=""/>
+                    <pic:cNvPr id="34" name="Imagen 38" descr=""/>
                     <pic:cNvPicPr>
                       <a:picLocks noChangeAspect="1" noChangeArrowheads="1"/>
                     </pic:cNvPicPr>
                   </pic:nvPicPr>
                   <pic:blipFill>
-                    <a:blip r:embed="rId34"/>
+                    <a:blip r:embed="rId35"/>
                     <a:stretch>
                       <a:fillRect/>
                     </a:stretch>
@@ -10772,7 +10771,7 @@
     </w:p>
     <w:p>
       <w:pPr>
-        <w:pStyle w:val="Encabezado2"/>
+        <w:pStyle w:val="Ttulo2"/>
         <w:tabs>
           <w:tab w:val="left" w:pos="0" w:leader="none"/>
           <w:tab w:val="left" w:pos="4678" w:leader="none"/>
@@ -10799,7 +10798,7 @@
     </w:p>
     <w:p>
       <w:pPr>
-        <w:pStyle w:val="Encabezado2"/>
+        <w:pStyle w:val="Ttulo2"/>
         <w:tabs>
           <w:tab w:val="left" w:pos="0" w:leader="none"/>
           <w:tab w:val="left" w:pos="4678" w:leader="none"/>
@@ -10827,7 +10826,7 @@
     </w:p>
     <w:p>
       <w:pPr>
-        <w:pStyle w:val="Encabezado2"/>
+        <w:pStyle w:val="Ttulo2"/>
         <w:tabs>
           <w:tab w:val="left" w:pos="0" w:leader="none"/>
           <w:tab w:val="left" w:pos="4678" w:leader="none"/>
@@ -10854,7 +10853,7 @@
     </w:p>
     <w:p>
       <w:pPr>
-        <w:pStyle w:val="Encabezado2"/>
+        <w:pStyle w:val="Ttulo2"/>
         <w:tabs>
           <w:tab w:val="left" w:pos="0" w:leader="none"/>
           <w:tab w:val="left" w:pos="4678" w:leader="none"/>
@@ -10876,7 +10875,7 @@
           <wp:inline distT="0" distB="0" distL="0" distR="0">
             <wp:extent cx="5612130" cy="3524250"/>
             <wp:effectExtent l="0" t="0" r="0" b="0"/>
-            <wp:docPr id="34" name="Imagen 39" descr=""/>
+            <wp:docPr id="35" name="Imagen 39" descr=""/>
             <wp:cNvGraphicFramePr>
               <a:graphicFrameLocks xmlns:a="http://schemas.openxmlformats.org/drawingml/2006/main" noChangeAspect="1"/>
             </wp:cNvGraphicFramePr>
@@ -10884,13 +10883,13 @@
               <a:graphicData uri="http://schemas.openxmlformats.org/drawingml/2006/picture">
                 <pic:pic xmlns:pic="http://schemas.openxmlformats.org/drawingml/2006/picture">
                   <pic:nvPicPr>
-                    <pic:cNvPr id="34" name="Imagen 39" descr=""/>
+                    <pic:cNvPr id="35" name="Imagen 39" descr=""/>
                     <pic:cNvPicPr>
                       <a:picLocks noChangeAspect="1" noChangeArrowheads="1"/>
                     </pic:cNvPicPr>
                   </pic:nvPicPr>
                   <pic:blipFill>
-                    <a:blip r:embed="rId35"/>
+                    <a:blip r:embed="rId36"/>
                     <a:stretch>
                       <a:fillRect/>
                     </a:stretch>
@@ -10933,7 +10932,7 @@
     </w:p>
     <w:p>
       <w:pPr>
-        <w:pStyle w:val="Encabezado2"/>
+        <w:pStyle w:val="Ttulo2"/>
         <w:numPr>
           <w:ilvl w:val="1"/>
           <w:numId w:val="3"/>
@@ -10956,7 +10955,7 @@
     </w:p>
     <w:p>
       <w:pPr>
-        <w:pStyle w:val="Encabezado2"/>
+        <w:pStyle w:val="Ttulo2"/>
         <w:tabs>
           <w:tab w:val="left" w:pos="918" w:leader="none"/>
           <w:tab w:val="left" w:pos="4678" w:leader="none"/>
@@ -11017,7 +11016,7 @@
     </w:p>
     <w:p>
       <w:pPr>
-        <w:pStyle w:val="Encabezado2"/>
+        <w:pStyle w:val="Ttulo2"/>
         <w:tabs>
           <w:tab w:val="left" w:pos="918" w:leader="none"/>
           <w:tab w:val="left" w:pos="4678" w:leader="none"/>
@@ -11037,7 +11036,7 @@
     </w:p>
     <w:p>
       <w:pPr>
-        <w:pStyle w:val="Encabezado2"/>
+        <w:pStyle w:val="Ttulo2"/>
         <w:numPr>
           <w:ilvl w:val="0"/>
           <w:numId w:val="3"/>
@@ -11062,7 +11061,7 @@
     </w:p>
     <w:p>
       <w:pPr>
-        <w:pStyle w:val="Encabezado2"/>
+        <w:pStyle w:val="Ttulo2"/>
         <w:tabs>
           <w:tab w:val="left" w:pos="918" w:leader="none"/>
           <w:tab w:val="left" w:pos="4678" w:leader="none"/>
@@ -11082,7 +11081,7 @@
     </w:p>
     <w:p>
       <w:pPr>
-        <w:pStyle w:val="Encabezado2"/>
+        <w:pStyle w:val="Ttulo2"/>
         <w:numPr>
           <w:ilvl w:val="0"/>
           <w:numId w:val="4"/>
@@ -11106,7 +11105,7 @@
     </w:p>
     <w:p>
       <w:pPr>
-        <w:pStyle w:val="Encabezado2"/>
+        <w:pStyle w:val="Ttulo2"/>
         <w:numPr>
           <w:ilvl w:val="0"/>
           <w:numId w:val="4"/>
@@ -11130,7 +11129,7 @@
     </w:p>
     <w:p>
       <w:pPr>
-        <w:pStyle w:val="Encabezado2"/>
+        <w:pStyle w:val="Ttulo2"/>
         <w:numPr>
           <w:ilvl w:val="0"/>
           <w:numId w:val="4"/>
@@ -11153,14 +11152,14 @@
       </w:r>
     </w:p>
     <w:sectPr>
-      <w:footerReference w:type="default" r:id="rId36"/>
+      <w:footerReference w:type="default" r:id="rId37"/>
       <w:type w:val="nextPage"/>
       <w:pgSz w:w="11920" w:h="16860"/>
       <w:pgMar w:left="1280" w:right="120" w:header="0" w:top="1440" w:footer="562" w:bottom="760" w:gutter="0"/>
       <w:pgNumType w:fmt="decimal"/>
       <w:formProt w:val="false"/>
       <w:textDirection w:val="lrTb"/>
-      <w:docGrid w:type="default" w:linePitch="240" w:charSpace="4294965247"/>
+      <w:docGrid w:type="default" w:linePitch="240" w:charSpace="0"/>
     </w:sectPr>
   </w:body>
 </w:document>
@@ -11181,7 +11180,7 @@
       <mc:AlternateContent>
         <mc:Choice Requires="wps">
           <w:drawing>
-            <wp:anchor behindDoc="1" distT="91440" distB="91440" distL="114300" distR="114300" simplePos="0" locked="0" layoutInCell="1" allowOverlap="1" relativeHeight="104" wp14:anchorId="7060637E">
+            <wp:anchor behindDoc="1" distT="91440" distB="91440" distL="114300" distR="114300" simplePos="0" locked="0" layoutInCell="1" allowOverlap="1" relativeHeight="98" wp14:anchorId="7060637E">
               <wp:simplePos x="0" y="0"/>
               <wp:positionH relativeFrom="margin">
                 <wp:align>center</wp:align>
@@ -11189,7 +11188,7 @@
               <wp:positionV relativeFrom="paragraph">
                 <wp:posOffset>10163810</wp:posOffset>
               </wp:positionV>
-              <wp:extent cx="6654800" cy="46355"/>
+              <wp:extent cx="6654800" cy="46990"/>
               <wp:effectExtent l="0" t="0" r="15240" b="12065"/>
               <wp:wrapSquare wrapText="bothSides"/>
               <wp:docPr id="4" name="Rectángulo 58"/>
@@ -11200,7 +11199,7 @@
                     <wps:spPr>
                       <a:xfrm>
                         <a:off x="0" y="0"/>
-                        <a:ext cx="6654240" cy="45720"/>
+                        <a:ext cx="6654240" cy="46440"/>
                       </a:xfrm>
                       <a:prstGeom prst="rect">
                         <a:avLst/>
@@ -11241,7 +11240,7 @@
         </mc:Choice>
         <mc:Fallback>
           <w:pict>
-            <v:rect id="shape_0" ID="Rectángulo 58" fillcolor="#eeece1" stroked="t" style="position:absolute;margin-left:1pt;margin-top:800.3pt;width:523.9pt;height:3.55pt;mso-position-horizontal:center;mso-position-horizontal-relative:margin" wp14:anchorId="7060637E">
+            <v:rect id="shape_0" ID="Rectángulo 58" fillcolor="#eeece1" stroked="t" style="position:absolute;margin-left:1pt;margin-top:800.3pt;width:523.9pt;height:3.6pt;mso-position-horizontal:center;mso-position-horizontal-relative:margin" wp14:anchorId="7060637E">
               <w10:wrap type="none"/>
               <v:fill o:detectmouseclick="t" type="solid" color2="#11131e"/>
               <v:stroke color="#eeece1" weight="25560" joinstyle="round" endcap="flat"/>
@@ -11274,7 +11273,7 @@
       <mc:AlternateContent>
         <mc:Choice Requires="wps">
           <w:drawing>
-            <wp:anchor behindDoc="1" distT="0" distB="0" distL="114300" distR="114300" simplePos="0" locked="0" layoutInCell="1" allowOverlap="1" relativeHeight="100" wp14:anchorId="315FC71D">
+            <wp:anchor behindDoc="1" distT="0" distB="0" distL="114300" distR="114300" simplePos="0" locked="0" layoutInCell="1" allowOverlap="1" relativeHeight="94" wp14:anchorId="315FC71D">
               <wp:simplePos x="0" y="0"/>
               <wp:positionH relativeFrom="margin">
                 <wp:align>right</wp:align>
@@ -11282,7 +11281,7 @@
               <wp:positionV relativeFrom="paragraph">
                 <wp:posOffset>635</wp:posOffset>
               </wp:positionV>
-              <wp:extent cx="1510030" cy="251460"/>
+              <wp:extent cx="1510665" cy="342900"/>
               <wp:effectExtent l="0" t="0" r="0" b="0"/>
               <wp:wrapNone/>
               <wp:docPr id="5" name="Cuadro de texto 56"/>
@@ -11293,7 +11292,7 @@
                     <wps:spPr>
                       <a:xfrm>
                         <a:off x="0" y="0"/>
-                        <a:ext cx="1509480" cy="250920"/>
+                        <a:ext cx="1510200" cy="342360"/>
                       </a:xfrm>
                       <a:prstGeom prst="rect">
                         <a:avLst/>
@@ -11326,15 +11325,19 @@
                             <w:fldChar w:fldCharType="begin"/>
                           </w:r>
                           <w:r>
+                            <w:rPr/>
                             <w:instrText> PAGE </w:instrText>
                           </w:r>
                           <w:r>
+                            <w:rPr/>
                             <w:fldChar w:fldCharType="separate"/>
                           </w:r>
                           <w:r>
+                            <w:rPr/>
                             <w:t>5</w:t>
                           </w:r>
                           <w:r>
+                            <w:rPr/>
                             <w:fldChar w:fldCharType="end"/>
                           </w:r>
                         </w:p>
@@ -11352,7 +11355,7 @@
         </mc:Choice>
         <mc:Fallback>
           <w:pict>
-            <v:rect id="shape_0" ID="Cuadro de texto 56" stroked="f" style="position:absolute;margin-left:398.1pt;margin-top:0.05pt;width:118.8pt;height:19.7pt;mso-position-horizontal:right;mso-position-horizontal-relative:margin" wp14:anchorId="315FC71D">
+            <v:rect id="shape_0" ID="Cuadro de texto 56" stroked="f" style="position:absolute;margin-left:398.05pt;margin-top:0.05pt;width:118.85pt;height:26.9pt;mso-position-horizontal:right;mso-position-horizontal-relative:margin" wp14:anchorId="315FC71D">
               <w10:wrap type="square"/>
               <v:fill o:detectmouseclick="t" on="false"/>
               <v:stroke color="#3465a4" weight="6480" joinstyle="round" endcap="flat"/>
@@ -11373,15 +11376,19 @@
                       <w:fldChar w:fldCharType="begin"/>
                     </w:r>
                     <w:r>
+                      <w:rPr/>
                       <w:instrText> PAGE </w:instrText>
                     </w:r>
                     <w:r>
+                      <w:rPr/>
                       <w:fldChar w:fldCharType="separate"/>
                     </w:r>
                     <w:r>
+                      <w:rPr/>
                       <w:t>5</w:t>
                     </w:r>
                     <w:r>
+                      <w:rPr/>
                       <w:fldChar w:fldCharType="end"/>
                     </w:r>
                   </w:p>
@@ -11404,7 +11411,7 @@
       <w:tabs>
         <w:tab w:val="left" w:pos="3268" w:leader="none"/>
       </w:tabs>
-      <w:spacing w:lineRule="auto" w:line="7"/>
+      <w:spacing w:lineRule="auto" w:line="4"/>
       <w:rPr>
         <w:sz w:val="20"/>
       </w:rPr>
@@ -11413,18 +11420,18 @@
       <mc:AlternateContent>
         <mc:Choice Requires="wps">
           <w:drawing>
-            <wp:anchor behindDoc="1" distT="0" distB="0" distL="114300" distR="114300" simplePos="0" locked="0" layoutInCell="1" allowOverlap="1" relativeHeight="31" wp14:anchorId="3A565AAC">
+            <wp:anchor behindDoc="1" distT="0" distB="0" distL="114300" distR="114300" simplePos="0" locked="0" layoutInCell="1" allowOverlap="1" relativeHeight="29" wp14:anchorId="3A565AAC">
               <wp:simplePos x="0" y="0"/>
               <wp:positionH relativeFrom="page">
                 <wp:posOffset>934085</wp:posOffset>
               </wp:positionH>
               <wp:positionV relativeFrom="page">
-                <wp:posOffset>10176510</wp:posOffset>
+                <wp:posOffset>10177780</wp:posOffset>
               </wp:positionV>
-              <wp:extent cx="6236335" cy="2540"/>
+              <wp:extent cx="6236970" cy="3175"/>
               <wp:effectExtent l="10160" t="13335" r="13335" b="5715"/>
               <wp:wrapNone/>
-              <wp:docPr id="35" name="Line 3"/>
+              <wp:docPr id="36" name="Line 3"/>
               <a:graphic xmlns:a="http://schemas.openxmlformats.org/drawingml/2006/main">
                 <a:graphicData uri="http://schemas.microsoft.com/office/word/2010/wordprocessingShape">
                   <wps:wsp>
@@ -11432,7 +11439,7 @@
                     <wps:spPr>
                       <a:xfrm>
                         <a:off x="0" y="0"/>
-                        <a:ext cx="6235560" cy="1800"/>
+                        <a:ext cx="6236280" cy="1440"/>
                       </a:xfrm>
                       <a:prstGeom prst="line">
                         <a:avLst/>
@@ -11459,7 +11466,7 @@
         </mc:Choice>
         <mc:Fallback>
           <w:pict>
-            <v:line id="shape_0" from="73.55pt,801.3pt" to="564.5pt,801.4pt" ID="Line 3" stroked="t" style="position:absolute;mso-position-horizontal-relative:page;mso-position-vertical-relative:page" wp14:anchorId="3A565AAC">
+            <v:line id="shape_0" from="73.55pt,801.35pt" to="564.55pt,801.4pt" ID="Line 3" stroked="t" style="position:absolute;mso-position-horizontal-relative:page;mso-position-vertical-relative:page" wp14:anchorId="3A565AAC">
               <v:stroke color="#878787" weight="9360" joinstyle="round" endcap="flat"/>
               <v:fill o:detectmouseclick="t" on="false"/>
             </v:line>
@@ -11469,7 +11476,7 @@
       <mc:AlternateContent>
         <mc:Choice Requires="wps">
           <w:drawing>
-            <wp:anchor behindDoc="1" distT="0" distB="0" distL="114300" distR="114300" simplePos="0" locked="0" layoutInCell="1" allowOverlap="1" relativeHeight="59" wp14:anchorId="68A725BE">
+            <wp:anchor behindDoc="1" distT="0" distB="0" distL="114300" distR="114300" simplePos="0" locked="0" layoutInCell="1" allowOverlap="1" relativeHeight="55" wp14:anchorId="68A725BE">
               <wp:simplePos x="0" y="0"/>
               <wp:positionH relativeFrom="page">
                 <wp:posOffset>887730</wp:posOffset>
@@ -11477,10 +11484,10 @@
               <wp:positionV relativeFrom="page">
                 <wp:posOffset>10241915</wp:posOffset>
               </wp:positionV>
-              <wp:extent cx="610235" cy="183515"/>
+              <wp:extent cx="610870" cy="184150"/>
               <wp:effectExtent l="1905" t="2540" r="0" b="0"/>
               <wp:wrapNone/>
-              <wp:docPr id="36" name="Text Box 2"/>
+              <wp:docPr id="37" name="Text Box 2"/>
               <a:graphic xmlns:a="http://schemas.openxmlformats.org/drawingml/2006/main">
                 <a:graphicData uri="http://schemas.microsoft.com/office/word/2010/wordprocessingShape">
                   <wps:wsp>
@@ -11488,7 +11495,7 @@
                     <wps:spPr>
                       <a:xfrm>
                         <a:off x="0" y="0"/>
-                        <a:ext cx="609480" cy="182880"/>
+                        <a:ext cx="610200" cy="183600"/>
                       </a:xfrm>
                       <a:prstGeom prst="rect">
                         <a:avLst/>
@@ -11533,7 +11540,7 @@
         </mc:Choice>
         <mc:Fallback>
           <w:pict>
-            <v:rect id="shape_0" ID="Text Box 2" stroked="f" style="position:absolute;margin-left:69.9pt;margin-top:806.45pt;width:47.95pt;height:14.35pt;mso-position-horizontal-relative:page;mso-position-vertical-relative:page" wp14:anchorId="68A725BE">
+            <v:rect id="shape_0" ID="Text Box 2" stroked="f" style="position:absolute;margin-left:69.9pt;margin-top:806.45pt;width:48pt;height:14.4pt;mso-position-horizontal-relative:page;mso-position-vertical-relative:page" wp14:anchorId="68A725BE">
               <w10:wrap type="square"/>
               <v:fill o:detectmouseclick="t" on="false"/>
               <v:stroke color="#3465a4" joinstyle="round" endcap="flat"/>
@@ -11562,7 +11569,7 @@
       <mc:AlternateContent>
         <mc:Choice Requires="wps">
           <w:drawing>
-            <wp:anchor behindDoc="1" distT="0" distB="0" distL="114300" distR="114300" simplePos="0" locked="0" layoutInCell="1" allowOverlap="1" relativeHeight="87" wp14:anchorId="4D5068C0">
+            <wp:anchor behindDoc="1" distT="0" distB="0" distL="114300" distR="114300" simplePos="0" locked="0" layoutInCell="1" allowOverlap="1" relativeHeight="81" wp14:anchorId="4D5068C0">
               <wp:simplePos x="0" y="0"/>
               <wp:positionH relativeFrom="page">
                 <wp:posOffset>6379210</wp:posOffset>
@@ -11570,10 +11577,10 @@
               <wp:positionV relativeFrom="page">
                 <wp:posOffset>10241915</wp:posOffset>
               </wp:positionV>
-              <wp:extent cx="822325" cy="183515"/>
+              <wp:extent cx="822960" cy="184150"/>
               <wp:effectExtent l="0" t="2540" r="1270" b="0"/>
               <wp:wrapNone/>
-              <wp:docPr id="38" name="Text Box 1"/>
+              <wp:docPr id="39" name="Text Box 1"/>
               <a:graphic xmlns:a="http://schemas.openxmlformats.org/drawingml/2006/main">
                 <a:graphicData uri="http://schemas.microsoft.com/office/word/2010/wordprocessingShape">
                   <wps:wsp>
@@ -11581,7 +11588,7 @@
                     <wps:spPr>
                       <a:xfrm>
                         <a:off x="0" y="0"/>
-                        <a:ext cx="821520" cy="182880"/>
+                        <a:ext cx="822240" cy="183600"/>
                       </a:xfrm>
                       <a:prstGeom prst="rect">
                         <a:avLst/>
@@ -11619,15 +11626,19 @@
                             <w:fldChar w:fldCharType="begin"/>
                           </w:r>
                           <w:r>
+                            <w:rPr/>
                             <w:instrText> PAGE </w:instrText>
                           </w:r>
                           <w:r>
+                            <w:rPr/>
                             <w:fldChar w:fldCharType="separate"/>
                           </w:r>
                           <w:r>
-                            <w:t>34</w:t>
+                            <w:rPr/>
+                            <w:t>31</w:t>
                           </w:r>
                           <w:r>
+                            <w:rPr/>
                             <w:fldChar w:fldCharType="end"/>
                           </w:r>
                         </w:p>
@@ -11644,7 +11655,7 @@
         </mc:Choice>
         <mc:Fallback>
           <w:pict>
-            <v:rect id="shape_0" ID="Text Box 1" stroked="f" style="position:absolute;margin-left:502.3pt;margin-top:806.45pt;width:64.65pt;height:14.35pt;mso-position-horizontal-relative:page;mso-position-vertical-relative:page" wp14:anchorId="4D5068C0">
+            <v:rect id="shape_0" ID="Text Box 1" stroked="f" style="position:absolute;margin-left:502.3pt;margin-top:806.45pt;width:64.7pt;height:14.4pt;mso-position-horizontal-relative:page;mso-position-vertical-relative:page" wp14:anchorId="4D5068C0">
               <w10:wrap type="square"/>
               <v:fill o:detectmouseclick="t" on="false"/>
               <v:stroke color="#3465a4" joinstyle="round" endcap="flat"/>
@@ -11670,15 +11681,19 @@
                       <w:fldChar w:fldCharType="begin"/>
                     </w:r>
                     <w:r>
+                      <w:rPr/>
                       <w:instrText> PAGE </w:instrText>
                     </w:r>
                     <w:r>
+                      <w:rPr/>
                       <w:fldChar w:fldCharType="separate"/>
                     </w:r>
                     <w:r>
-                      <w:t>34</w:t>
+                      <w:rPr/>
+                      <w:t>31</w:t>
                     </w:r>
                     <w:r>
+                      <w:rPr/>
                       <w:fldChar w:fldCharType="end"/>
                     </w:r>
                   </w:p>
@@ -12222,10 +12237,7 @@
       <w:lvlText w:val=""/>
       <w:lvlJc w:val="left"/>
       <w:pPr>
-        <w:tabs>
-          <w:tab w:val="num" w:pos="432"/>
-        </w:tabs>
-        <w:ind w:left="432" w:hanging="432"/>
+        <w:ind w:left="0" w:hanging="0"/>
       </w:pPr>
     </w:lvl>
     <w:lvl w:ilvl="1">
@@ -12235,10 +12247,7 @@
       <w:lvlText w:val=""/>
       <w:lvlJc w:val="left"/>
       <w:pPr>
-        <w:tabs>
-          <w:tab w:val="num" w:pos="576"/>
-        </w:tabs>
-        <w:ind w:left="576" w:hanging="576"/>
+        <w:ind w:left="0" w:hanging="0"/>
       </w:pPr>
     </w:lvl>
     <w:lvl w:ilvl="2">
@@ -12248,10 +12257,7 @@
       <w:lvlText w:val=""/>
       <w:lvlJc w:val="left"/>
       <w:pPr>
-        <w:tabs>
-          <w:tab w:val="num" w:pos="720"/>
-        </w:tabs>
-        <w:ind w:left="720" w:hanging="720"/>
+        <w:ind w:left="0" w:hanging="0"/>
       </w:pPr>
     </w:lvl>
     <w:lvl w:ilvl="3">
@@ -12261,10 +12267,7 @@
       <w:lvlText w:val=""/>
       <w:lvlJc w:val="left"/>
       <w:pPr>
-        <w:tabs>
-          <w:tab w:val="num" w:pos="864"/>
-        </w:tabs>
-        <w:ind w:left="864" w:hanging="864"/>
+        <w:ind w:left="0" w:hanging="0"/>
       </w:pPr>
     </w:lvl>
     <w:lvl w:ilvl="4">
@@ -12274,10 +12277,7 @@
       <w:lvlText w:val=""/>
       <w:lvlJc w:val="left"/>
       <w:pPr>
-        <w:tabs>
-          <w:tab w:val="num" w:pos="1008"/>
-        </w:tabs>
-        <w:ind w:left="1008" w:hanging="1008"/>
+        <w:ind w:left="0" w:hanging="0"/>
       </w:pPr>
     </w:lvl>
     <w:lvl w:ilvl="5">
@@ -12287,10 +12287,7 @@
       <w:lvlText w:val=""/>
       <w:lvlJc w:val="left"/>
       <w:pPr>
-        <w:tabs>
-          <w:tab w:val="num" w:pos="1152"/>
-        </w:tabs>
-        <w:ind w:left="1152" w:hanging="1152"/>
+        <w:ind w:left="0" w:hanging="0"/>
       </w:pPr>
     </w:lvl>
     <w:lvl w:ilvl="6">
@@ -12300,10 +12297,7 @@
       <w:lvlText w:val=""/>
       <w:lvlJc w:val="left"/>
       <w:pPr>
-        <w:tabs>
-          <w:tab w:val="num" w:pos="1296"/>
-        </w:tabs>
-        <w:ind w:left="1296" w:hanging="1296"/>
+        <w:ind w:left="0" w:hanging="0"/>
       </w:pPr>
     </w:lvl>
     <w:lvl w:ilvl="7">
@@ -12313,10 +12307,7 @@
       <w:lvlText w:val=""/>
       <w:lvlJc w:val="left"/>
       <w:pPr>
-        <w:tabs>
-          <w:tab w:val="num" w:pos="1440"/>
-        </w:tabs>
-        <w:ind w:left="1440" w:hanging="1440"/>
+        <w:ind w:left="0" w:hanging="0"/>
       </w:pPr>
     </w:lvl>
     <w:lvl w:ilvl="8">
@@ -12326,10 +12317,7 @@
       <w:lvlText w:val=""/>
       <w:lvlJc w:val="left"/>
       <w:pPr>
-        <w:tabs>
-          <w:tab w:val="num" w:pos="1584"/>
-        </w:tabs>
-        <w:ind w:left="1584" w:hanging="1584"/>
+        <w:ind w:left="0" w:hanging="0"/>
       </w:pPr>
     </w:lvl>
   </w:abstractNum>
@@ -12516,12 +12504,13 @@
     <w:rPr>
       <w:rFonts w:ascii="Arial" w:hAnsi="Arial" w:eastAsia="Arial" w:cs="Arial"/>
       <w:color w:val="00000A"/>
+      <w:kern w:val="0"/>
       <w:sz w:val="22"/>
       <w:szCs w:val="22"/>
       <w:lang w:val="en-US" w:eastAsia="en-US" w:bidi="ar-SA"/>
     </w:rPr>
   </w:style>
-  <w:style w:type="paragraph" w:styleId="Encabezado1">
+  <w:style w:type="paragraph" w:styleId="Ttulo1">
     <w:name w:val="Heading 1"/>
     <w:basedOn w:val="Normal"/>
     <w:uiPriority w:val="1"/>
@@ -12539,7 +12528,7 @@
       <w:szCs w:val="36"/>
     </w:rPr>
   </w:style>
-  <w:style w:type="paragraph" w:styleId="Encabezado2">
+  <w:style w:type="paragraph" w:styleId="Ttulo2">
     <w:name w:val="Heading 2"/>
     <w:basedOn w:val="Normal"/>
     <w:uiPriority w:val="1"/>
@@ -14401,17 +14390,241 @@
       <w:rFonts w:cs="Wingdings"/>
     </w:rPr>
   </w:style>
-  <w:style w:type="paragraph" w:styleId="Encabezado">
-    <w:name w:val="Encabezado"/>
+  <w:style w:type="character" w:styleId="ListLabel201">
+    <w:name w:val="ListLabel 201"/>
+    <w:qFormat/>
+    <w:rPr>
+      <w:rFonts w:cs="Symbol"/>
+      <w:sz w:val="25"/>
+    </w:rPr>
+  </w:style>
+  <w:style w:type="character" w:styleId="ListLabel202">
+    <w:name w:val="ListLabel 202"/>
+    <w:qFormat/>
+    <w:rPr>
+      <w:rFonts w:cs="Courier New"/>
+      <w:sz w:val="20"/>
+    </w:rPr>
+  </w:style>
+  <w:style w:type="character" w:styleId="ListLabel203">
+    <w:name w:val="ListLabel 203"/>
+    <w:qFormat/>
+    <w:rPr>
+      <w:rFonts w:cs="Wingdings"/>
+      <w:sz w:val="20"/>
+    </w:rPr>
+  </w:style>
+  <w:style w:type="character" w:styleId="ListLabel204">
+    <w:name w:val="ListLabel 204"/>
+    <w:qFormat/>
+    <w:rPr>
+      <w:rFonts w:cs="Wingdings"/>
+      <w:sz w:val="20"/>
+    </w:rPr>
+  </w:style>
+  <w:style w:type="character" w:styleId="ListLabel205">
+    <w:name w:val="ListLabel 205"/>
+    <w:qFormat/>
+    <w:rPr>
+      <w:rFonts w:cs="Wingdings"/>
+      <w:sz w:val="20"/>
+    </w:rPr>
+  </w:style>
+  <w:style w:type="character" w:styleId="ListLabel206">
+    <w:name w:val="ListLabel 206"/>
+    <w:qFormat/>
+    <w:rPr>
+      <w:rFonts w:cs="Wingdings"/>
+      <w:sz w:val="20"/>
+    </w:rPr>
+  </w:style>
+  <w:style w:type="character" w:styleId="ListLabel207">
+    <w:name w:val="ListLabel 207"/>
+    <w:qFormat/>
+    <w:rPr>
+      <w:rFonts w:cs="Wingdings"/>
+      <w:sz w:val="20"/>
+    </w:rPr>
+  </w:style>
+  <w:style w:type="character" w:styleId="ListLabel208">
+    <w:name w:val="ListLabel 208"/>
+    <w:qFormat/>
+    <w:rPr>
+      <w:rFonts w:cs="Wingdings"/>
+      <w:sz w:val="20"/>
+    </w:rPr>
+  </w:style>
+  <w:style w:type="character" w:styleId="ListLabel209">
+    <w:name w:val="ListLabel 209"/>
+    <w:qFormat/>
+    <w:rPr>
+      <w:rFonts w:cs="Wingdings"/>
+      <w:sz w:val="20"/>
+    </w:rPr>
+  </w:style>
+  <w:style w:type="character" w:styleId="ListLabel210">
+    <w:name w:val="ListLabel 210"/>
+    <w:qFormat/>
+    <w:rPr>
+      <w:rFonts w:cs="Symbol"/>
+      <w:b/>
+      <w:sz w:val="20"/>
+    </w:rPr>
+  </w:style>
+  <w:style w:type="character" w:styleId="ListLabel211">
+    <w:name w:val="ListLabel 211"/>
+    <w:qFormat/>
+    <w:rPr>
+      <w:rFonts w:cs="Courier New"/>
+      <w:sz w:val="20"/>
+    </w:rPr>
+  </w:style>
+  <w:style w:type="character" w:styleId="ListLabel212">
+    <w:name w:val="ListLabel 212"/>
+    <w:qFormat/>
+    <w:rPr>
+      <w:rFonts w:cs="Wingdings"/>
+      <w:sz w:val="20"/>
+    </w:rPr>
+  </w:style>
+  <w:style w:type="character" w:styleId="ListLabel213">
+    <w:name w:val="ListLabel 213"/>
+    <w:qFormat/>
+    <w:rPr>
+      <w:rFonts w:cs="Wingdings"/>
+      <w:sz w:val="20"/>
+    </w:rPr>
+  </w:style>
+  <w:style w:type="character" w:styleId="ListLabel214">
+    <w:name w:val="ListLabel 214"/>
+    <w:qFormat/>
+    <w:rPr>
+      <w:rFonts w:cs="Wingdings"/>
+      <w:sz w:val="20"/>
+    </w:rPr>
+  </w:style>
+  <w:style w:type="character" w:styleId="ListLabel215">
+    <w:name w:val="ListLabel 215"/>
+    <w:qFormat/>
+    <w:rPr>
+      <w:rFonts w:cs="Wingdings"/>
+      <w:sz w:val="20"/>
+    </w:rPr>
+  </w:style>
+  <w:style w:type="character" w:styleId="ListLabel216">
+    <w:name w:val="ListLabel 216"/>
+    <w:qFormat/>
+    <w:rPr>
+      <w:rFonts w:cs="Wingdings"/>
+      <w:sz w:val="20"/>
+    </w:rPr>
+  </w:style>
+  <w:style w:type="character" w:styleId="ListLabel217">
+    <w:name w:val="ListLabel 217"/>
+    <w:qFormat/>
+    <w:rPr>
+      <w:rFonts w:cs="Wingdings"/>
+      <w:sz w:val="20"/>
+    </w:rPr>
+  </w:style>
+  <w:style w:type="character" w:styleId="ListLabel218">
+    <w:name w:val="ListLabel 218"/>
+    <w:qFormat/>
+    <w:rPr>
+      <w:rFonts w:cs="Wingdings"/>
+      <w:sz w:val="20"/>
+    </w:rPr>
+  </w:style>
+  <w:style w:type="character" w:styleId="ListLabel219">
+    <w:name w:val="ListLabel 219"/>
+    <w:qFormat/>
+    <w:rPr>
+      <w:rFonts w:cs="Symbol"/>
+    </w:rPr>
+  </w:style>
+  <w:style w:type="character" w:styleId="ListLabel220">
+    <w:name w:val="ListLabel 220"/>
+    <w:qFormat/>
+    <w:rPr>
+      <w:rFonts w:cs="Courier New"/>
+    </w:rPr>
+  </w:style>
+  <w:style w:type="character" w:styleId="ListLabel221">
+    <w:name w:val="ListLabel 221"/>
+    <w:qFormat/>
+    <w:rPr>
+      <w:rFonts w:cs="Wingdings"/>
+    </w:rPr>
+  </w:style>
+  <w:style w:type="character" w:styleId="ListLabel222">
+    <w:name w:val="ListLabel 222"/>
+    <w:qFormat/>
+    <w:rPr>
+      <w:rFonts w:cs="Symbol"/>
+    </w:rPr>
+  </w:style>
+  <w:style w:type="character" w:styleId="ListLabel223">
+    <w:name w:val="ListLabel 223"/>
+    <w:qFormat/>
+    <w:rPr>
+      <w:rFonts w:cs="Courier New"/>
+    </w:rPr>
+  </w:style>
+  <w:style w:type="character" w:styleId="ListLabel224">
+    <w:name w:val="ListLabel 224"/>
+    <w:qFormat/>
+    <w:rPr>
+      <w:rFonts w:cs="Wingdings"/>
+    </w:rPr>
+  </w:style>
+  <w:style w:type="character" w:styleId="ListLabel225">
+    <w:name w:val="ListLabel 225"/>
+    <w:qFormat/>
+    <w:rPr>
+      <w:rFonts w:cs="Symbol"/>
+    </w:rPr>
+  </w:style>
+  <w:style w:type="character" w:styleId="ListLabel226">
+    <w:name w:val="ListLabel 226"/>
+    <w:qFormat/>
+    <w:rPr>
+      <w:rFonts w:cs="Courier New"/>
+    </w:rPr>
+  </w:style>
+  <w:style w:type="character" w:styleId="ListLabel227">
+    <w:name w:val="ListLabel 227"/>
+    <w:qFormat/>
+    <w:rPr>
+      <w:rFonts w:cs="Wingdings"/>
+    </w:rPr>
+  </w:style>
+  <w:style w:type="character" w:styleId="ListLabel228">
+    <w:name w:val="ListLabel 228"/>
+    <w:qFormat/>
+    <w:rPr>
+      <w:b/>
+      <w:sz w:val="28"/>
+      <w:lang w:val="es-AR"/>
+    </w:rPr>
+  </w:style>
+  <w:style w:type="character" w:styleId="ListLabel229">
+    <w:name w:val="ListLabel 229"/>
+    <w:qFormat/>
+    <w:rPr>
+      <w:lang w:val="es-AR"/>
+    </w:rPr>
+  </w:style>
+  <w:style w:type="paragraph" w:styleId="Ttulo">
+    <w:name w:val="Título"/>
     <w:basedOn w:val="Normal"/>
     <w:next w:val="Cuerpodetexto"/>
     <w:qFormat/>
     <w:pPr>
-      <w:keepNext/>
+      <w:keepNext w:val="true"/>
       <w:spacing w:before="240" w:after="120"/>
     </w:pPr>
     <w:rPr>
-      <w:rFonts w:ascii="Liberation Sans" w:hAnsi="Liberation Sans" w:eastAsia="Noto Sans CJK SC Regular" w:cs="FreeSans"/>
+      <w:rFonts w:ascii="Liberation Sans" w:hAnsi="Liberation Sans" w:eastAsia="Noto Sans CJK SC Regular" w:cs="Lohit Devanagari"/>
       <w:sz w:val="28"/>
       <w:szCs w:val="28"/>
     </w:rPr>
@@ -14459,7 +14672,21 @@
       <w:rFonts w:cs="FreeSans"/>
     </w:rPr>
   </w:style>
-  <w:style w:type="paragraph" w:styleId="Encabezamiento">
+  <w:style w:type="paragraph" w:styleId="Encabezado">
+    <w:name w:val="Encabezado"/>
+    <w:basedOn w:val="Normal"/>
+    <w:qFormat/>
+    <w:pPr>
+      <w:keepNext w:val="true"/>
+      <w:spacing w:before="240" w:after="120"/>
+    </w:pPr>
+    <w:rPr>
+      <w:rFonts w:ascii="Liberation Sans" w:hAnsi="Liberation Sans" w:eastAsia="Noto Sans CJK SC Regular" w:cs="FreeSans"/>
+      <w:sz w:val="28"/>
+      <w:szCs w:val="28"/>
+    </w:rPr>
+  </w:style>
+  <w:style w:type="paragraph" w:styleId="Cabecera">
     <w:name w:val="Header"/>
     <w:basedOn w:val="Normal"/>
     <w:link w:val="EncabezadoCar"/>
@@ -14616,7 +14843,7 @@
   </w:style>
   <w:style w:type="paragraph" w:styleId="TOCHeading">
     <w:name w:val="TOC Heading"/>
-    <w:basedOn w:val="Encabezado1"/>
+    <w:basedOn w:val="Ttulo1"/>
     <w:next w:val="Normal"/>
     <w:uiPriority w:val="39"/>
     <w:semiHidden/>
@@ -14624,7 +14851,7 @@
     <w:qFormat/>
     <w:rsid w:val="009757fb"/>
     <w:pPr>
-      <w:keepNext/>
+      <w:keepNext w:val="true"/>
       <w:keepLines/>
       <w:spacing w:lineRule="auto" w:line="276" w:before="480" w:after="0"/>
       <w:ind w:left="0" w:hanging="0"/>
@@ -14654,6 +14881,7 @@
     <w:rPr>
       <w:rFonts w:ascii="Calibri" w:hAnsi="Calibri" w:eastAsia="" w:cs="" w:eastAsiaTheme="minorEastAsia"/>
       <w:color w:val="00000A"/>
+      <w:kern w:val="0"/>
       <w:sz w:val="22"/>
       <w:szCs w:val="22"/>
       <w:lang w:val="es-AR" w:eastAsia="es-AR" w:bidi="ar-SA"/>

</xml_diff>

<commit_message>
nueva version de informe: conclusiones
</commit_message>
<xml_diff>
--- a/Template Informe.docx
+++ b/Template Informe.docx
@@ -10977,38 +10977,60 @@
       <w:pPr>
         <w:pStyle w:val="Normal"/>
         <w:rPr>
-          <w:sz w:val="24"/>
-          <w:lang w:val="es-AR"/>
-        </w:rPr>
-      </w:pPr>
-      <w:r>
-        <w:rPr>
-          <w:sz w:val="24"/>
-          <w:lang w:val="es-AR"/>
-        </w:rPr>
-        <w:t>En el sitio los productos más buscados son los modelos antiguos, esto puede ser porque al haber modelos más modernos, estos disminuyen su valor y son más accesibles para cualquier usuario poder adquirirlo.</w:t>
-      </w:r>
-    </w:p>
-    <w:p>
-      <w:pPr>
-        <w:pStyle w:val="Normal"/>
-        <w:rPr>
-          <w:b/>
-          <w:b/>
-          <w:bCs/>
-          <w:i/>
+          <w:b w:val="false"/>
+          <w:b w:val="false"/>
+          <w:bCs w:val="false"/>
+        </w:rPr>
+      </w:pPr>
+      <w:r>
+        <w:rPr>
+          <w:b w:val="false"/>
+          <w:bCs w:val="false"/>
           <w:i/>
           <w:sz w:val="24"/>
           <w:szCs w:val="28"/>
           <w:lang w:val="es-AR"/>
         </w:rPr>
-      </w:pPr>
-      <w:r>
-        <w:rPr>
-          <w:sz w:val="24"/>
-          <w:lang w:val="es-AR"/>
-        </w:rPr>
-        <w:t>En las búsquedas, muchas veces las personas no saben exactamente lo querido, entonces buscan según las características requeridas para después elegir la opción que más le convenga a cada uno.</w:t>
+        <w:t>A la hora de realizar un checkout o una conversion, los usuarios prefieren hacerlo desde un smartphone o desde una computadora. La diferencia de cada evento generados en celulares y computadoras es despreciable.</w:t>
+      </w:r>
+    </w:p>
+    <w:p>
+      <w:pPr>
+        <w:pStyle w:val="Normal"/>
+        <w:rPr>
+          <w:b w:val="false"/>
+          <w:b w:val="false"/>
+          <w:bCs w:val="false"/>
+        </w:rPr>
+      </w:pPr>
+      <w:r>
+        <w:rPr>
+          <w:b w:val="false"/>
+          <w:bCs w:val="false"/>
+          <w:i/>
+          <w:sz w:val="24"/>
+          <w:szCs w:val="28"/>
+          <w:lang w:val="es-AR"/>
+        </w:rPr>
+        <w:t>Por otro lado, el uso de la pagina desde una tablet es muy poco comparado con los dos dispositivos mencionados, quizas porque la gente no la usa tanto o porque la pagina no esta optimizada en este tipo de dispositivo.</w:t>
+      </w:r>
+    </w:p>
+    <w:p>
+      <w:pPr>
+        <w:pStyle w:val="Normal"/>
+        <w:rPr>
+          <w:i/>
+          <w:i/>
+          <w:sz w:val="24"/>
+          <w:szCs w:val="28"/>
+          <w:lang w:val="es-AR"/>
+        </w:rPr>
+      </w:pPr>
+      <w:r>
+        <w:rPr>
+          <w:b w:val="false"/>
+          <w:bCs w:val="false"/>
+        </w:rPr>
       </w:r>
       <w:r>
         <w:br w:type="page"/>
@@ -11149,6 +11171,186 @@
           <w:lang w:val="es-AR"/>
         </w:rPr>
         <w:t>Los checkouts son la actividad principal de la página, ya que cuando el tráfico de estos en la página es alto, el tráfico general del sitio también lo es.</w:t>
+      </w:r>
+    </w:p>
+    <w:p>
+      <w:pPr>
+        <w:pStyle w:val="Ttulo2"/>
+        <w:numPr>
+          <w:ilvl w:val="0"/>
+          <w:numId w:val="4"/>
+        </w:numPr>
+        <w:tabs>
+          <w:tab w:val="left" w:pos="0" w:leader="none"/>
+          <w:tab w:val="left" w:pos="4678" w:leader="none"/>
+        </w:tabs>
+        <w:spacing w:before="2" w:after="0"/>
+        <w:rPr/>
+      </w:pPr>
+      <w:r>
+        <w:rPr>
+          <w:b w:val="false"/>
+          <w:i w:val="false"/>
+          <w:sz w:val="22"/>
+          <w:lang w:val="es-AR"/>
+        </w:rPr>
+        <w:t>Trocafone es elegido preferentemente para comprar productos, pero no es la primera opcion a la hora de vender</w:t>
+      </w:r>
+    </w:p>
+    <w:p>
+      <w:pPr>
+        <w:pStyle w:val="Ttulo2"/>
+        <w:numPr>
+          <w:ilvl w:val="0"/>
+          <w:numId w:val="4"/>
+        </w:numPr>
+        <w:tabs>
+          <w:tab w:val="left" w:pos="0" w:leader="none"/>
+          <w:tab w:val="left" w:pos="4678" w:leader="none"/>
+        </w:tabs>
+        <w:spacing w:before="2" w:after="0"/>
+        <w:rPr/>
+      </w:pPr>
+      <w:r>
+        <w:rPr>
+          <w:b w:val="false"/>
+          <w:i w:val="false"/>
+          <w:sz w:val="22"/>
+          <w:lang w:val="es-AR"/>
+        </w:rPr>
+        <w:t>La mayor actividad de la pagina se registra localmente en cuanto a lo geografico.</w:t>
+      </w:r>
+    </w:p>
+    <w:p>
+      <w:pPr>
+        <w:pStyle w:val="Ttulo2"/>
+        <w:numPr>
+          <w:ilvl w:val="0"/>
+          <w:numId w:val="4"/>
+        </w:numPr>
+        <w:tabs>
+          <w:tab w:val="left" w:pos="0" w:leader="none"/>
+          <w:tab w:val="left" w:pos="4678" w:leader="none"/>
+        </w:tabs>
+        <w:spacing w:before="2" w:after="0"/>
+        <w:rPr/>
+      </w:pPr>
+      <w:r>
+        <w:rPr>
+          <w:b w:val="false"/>
+          <w:i w:val="false"/>
+          <w:sz w:val="22"/>
+          <w:lang w:val="es-AR"/>
+        </w:rPr>
+        <w:t>Aproximadamente, un 20% de la actividad de Trocafone se debe a la campaña publicitaria</w:t>
+      </w:r>
+    </w:p>
+    <w:p>
+      <w:pPr>
+        <w:pStyle w:val="Ttulo2"/>
+        <w:numPr>
+          <w:ilvl w:val="0"/>
+          <w:numId w:val="4"/>
+        </w:numPr>
+        <w:tabs>
+          <w:tab w:val="left" w:pos="0" w:leader="none"/>
+          <w:tab w:val="left" w:pos="4678" w:leader="none"/>
+        </w:tabs>
+        <w:spacing w:before="2" w:after="0"/>
+        <w:rPr/>
+      </w:pPr>
+      <w:r>
+        <w:rPr>
+          <w:b w:val="false"/>
+          <w:i w:val="false"/>
+          <w:sz w:val="22"/>
+          <w:lang w:val="es-AR"/>
+        </w:rPr>
+        <w:t xml:space="preserve">Los colores tienen un rol importante al momento de comprar un celular. El color negro es el gran favorito de los colores, mientras que colores mas exoticos, como </w:t>
+      </w:r>
+      <w:r>
+        <w:rPr>
+          <w:b w:val="false"/>
+          <w:i w:val="false"/>
+          <w:sz w:val="22"/>
+          <w:lang w:val="es-AR"/>
+        </w:rPr>
+        <w:t>el</w:t>
+      </w:r>
+      <w:r>
+        <w:rPr>
+          <w:b w:val="false"/>
+          <w:i w:val="false"/>
+          <w:sz w:val="22"/>
+          <w:lang w:val="es-AR"/>
+        </w:rPr>
+        <w:t xml:space="preserve"> bambu o azul to</w:t>
+      </w:r>
+      <w:r>
+        <w:rPr>
+          <w:b w:val="false"/>
+          <w:i w:val="false"/>
+          <w:sz w:val="22"/>
+          <w:lang w:val="es-AR"/>
+        </w:rPr>
+        <w:t xml:space="preserve">pacio, </w:t>
+      </w:r>
+      <w:r>
+        <w:rPr>
+          <w:b w:val="false"/>
+          <w:i w:val="false"/>
+          <w:sz w:val="22"/>
+          <w:lang w:val="es-AR"/>
+        </w:rPr>
+        <w:t>no han tenido tanta popularidad.</w:t>
+      </w:r>
+    </w:p>
+    <w:p>
+      <w:pPr>
+        <w:pStyle w:val="Ttulo2"/>
+        <w:numPr>
+          <w:ilvl w:val="0"/>
+          <w:numId w:val="4"/>
+        </w:numPr>
+        <w:tabs>
+          <w:tab w:val="left" w:pos="0" w:leader="none"/>
+          <w:tab w:val="left" w:pos="4678" w:leader="none"/>
+        </w:tabs>
+        <w:spacing w:before="2" w:after="0"/>
+        <w:rPr/>
+      </w:pPr>
+      <w:r>
+        <w:rPr>
+          <w:b w:val="false"/>
+          <w:i w:val="false"/>
+          <w:sz w:val="22"/>
+          <w:lang w:val="es-AR"/>
+        </w:rPr>
+        <w:t xml:space="preserve">Otra observacion que ya se ha hecho en particular a una marca, pero que sigue demostrandose cuando se ha de comparar el estado de celulares vendidos, es que la gente no viene a buscar celulares nuevos y no siquiera en estado “excelente”, sino que elige aquellos en estado “bom” (“bueno”) </w:t>
+      </w:r>
+    </w:p>
+    <w:p>
+      <w:pPr>
+        <w:pStyle w:val="Ttulo2"/>
+        <w:numPr>
+          <w:ilvl w:val="0"/>
+          <w:numId w:val="4"/>
+        </w:numPr>
+        <w:tabs>
+          <w:tab w:val="left" w:pos="0" w:leader="none"/>
+          <w:tab w:val="left" w:pos="4678" w:leader="none"/>
+        </w:tabs>
+        <w:spacing w:before="2" w:after="0"/>
+        <w:rPr/>
+      </w:pPr>
+      <w:r>
+        <w:rPr>
+          <w:b w:val="false"/>
+          <w:i w:val="false"/>
+          <w:sz w:val="22"/>
+          <w:lang w:val="es-AR"/>
+        </w:rPr>
+        <w:t>En cuanto a las palabras clave en la busqueda de dispositivos, los usuarios eligen generalmente palabras que hacen referencia al modelo de el dispositvo o una marca en particular, dejando asi de lado palabras que hagan referencia al estado del modelo o al precio.</w:t>
       </w:r>
     </w:p>
     <w:sectPr>

</xml_diff>